<commit_message>
update the PDF version
</commit_message>
<xml_diff>
--- a/991CN X 教程 V2.0/991CN X.docx
+++ b/991CN X 教程 V2.0/991CN X.docx
@@ -1,6 +1,6 @@
 
 <file path=word/document.xml><?xml version="1.0" encoding="utf-8"?>
-<w:document xmlns:wpc="http://schemas.microsoft.com/office/word/2010/wordprocessingCanvas" xmlns:cx="http://schemas.microsoft.com/office/drawing/2014/chartex" xmlns:cx1="http://schemas.microsoft.com/office/drawing/2015/9/8/chartex" xmlns:cx2="http://schemas.microsoft.com/office/drawing/2015/10/21/chartex" xmlns:cx3="http://schemas.microsoft.com/office/drawing/2016/5/9/chartex" xmlns:cx4="http://schemas.microsoft.com/office/drawing/2016/5/10/chartex" xmlns:cx5="http://schemas.microsoft.com/office/drawing/2016/5/11/chartex" xmlns:cx6="http://schemas.microsoft.com/office/drawing/2016/5/12/chartex" xmlns:cx7="http://schemas.microsoft.com/office/drawing/2016/5/13/chartex" xmlns:cx8="http://schemas.microsoft.com/office/drawing/2016/5/14/chartex" xmlns:mc="http://schemas.openxmlformats.org/markup-compatibility/2006" xmlns:aink="http://schemas.microsoft.com/office/drawing/2016/ink" xmlns:am3d="http://schemas.microsoft.com/office/drawing/2017/model3d" xmlns:o="urn:schemas-microsoft-com:office:office" xmlns:oel="http://schemas.microsoft.com/office/2019/extlst" xmlns:r="http://schemas.openxmlformats.org/officeDocument/2006/relationships" xmlns:m="http://schemas.openxmlformats.org/officeDocument/2006/math" xmlns:v="urn:schemas-microsoft-com:vml" xmlns:wp14="http://schemas.microsoft.com/office/word/2010/wordprocessingDrawing" xmlns:wp="http://schemas.openxmlformats.org/drawingml/2006/wordprocessingDrawing" xmlns:w10="urn:schemas-microsoft-com:office:word" xmlns:w="http://schemas.openxmlformats.org/wordprocessingml/2006/main" xmlns:w14="http://schemas.microsoft.com/office/word/2010/wordml" xmlns:w15="http://schemas.microsoft.com/office/word/2012/wordml" xmlns:w16cex="http://schemas.microsoft.com/office/word/2018/wordml/cex" xmlns:w16cid="http://schemas.microsoft.com/office/word/2016/wordml/cid" xmlns:w16="http://schemas.microsoft.com/office/word/2018/wordml" xmlns:w16du="http://schemas.microsoft.com/office/word/2023/wordml/word16du" xmlns:w16sdtdh="http://schemas.microsoft.com/office/word/2020/wordml/sdtdatahash" xmlns:w16se="http://schemas.microsoft.com/office/word/2015/wordml/symex" xmlns:wpg="http://schemas.microsoft.com/office/word/2010/wordprocessingGroup" xmlns:wpi="http://schemas.microsoft.com/office/word/2010/wordprocessingInk" xmlns:wne="http://schemas.microsoft.com/office/word/2006/wordml" xmlns:wps="http://schemas.microsoft.com/office/word/2010/wordprocessingShape" mc:Ignorable="w14 w15 w16se w16cid w16 w16cex w16sdtdh w16du wp14">
+<w:document xmlns:wpc="http://schemas.microsoft.com/office/word/2010/wordprocessingCanvas" xmlns:cx="http://schemas.microsoft.com/office/drawing/2014/chartex" xmlns:cx1="http://schemas.microsoft.com/office/drawing/2015/9/8/chartex" xmlns:cx2="http://schemas.microsoft.com/office/drawing/2015/10/21/chartex" xmlns:cx3="http://schemas.microsoft.com/office/drawing/2016/5/9/chartex" xmlns:cx4="http://schemas.microsoft.com/office/drawing/2016/5/10/chartex" xmlns:cx5="http://schemas.microsoft.com/office/drawing/2016/5/11/chartex" xmlns:cx6="http://schemas.microsoft.com/office/drawing/2016/5/12/chartex" xmlns:cx7="http://schemas.microsoft.com/office/drawing/2016/5/13/chartex" xmlns:cx8="http://schemas.microsoft.com/office/drawing/2016/5/14/chartex" xmlns:mc="http://schemas.openxmlformats.org/markup-compatibility/2006" xmlns:aink="http://schemas.microsoft.com/office/drawing/2016/ink" xmlns:am3d="http://schemas.microsoft.com/office/drawing/2017/model3d" xmlns:o="urn:schemas-microsoft-com:office:office" xmlns:oel="http://schemas.microsoft.com/office/2019/extlst" xmlns:r="http://schemas.openxmlformats.org/officeDocument/2006/relationships" xmlns:m="http://schemas.openxmlformats.org/officeDocument/2006/math" xmlns:v="urn:schemas-microsoft-com:vml" xmlns:wp14="http://schemas.microsoft.com/office/word/2010/wordprocessingDrawing" xmlns:wp="http://schemas.openxmlformats.org/drawingml/2006/wordprocessingDrawing" xmlns:w10="urn:schemas-microsoft-com:office:word" xmlns:w="http://schemas.openxmlformats.org/wordprocessingml/2006/main" xmlns:w14="http://schemas.microsoft.com/office/word/2010/wordml" xmlns:w15="http://schemas.microsoft.com/office/word/2012/wordml" xmlns:w16cex="http://schemas.microsoft.com/office/word/2018/wordml/cex" xmlns:w16cid="http://schemas.microsoft.com/office/word/2016/wordml/cid" xmlns:w16="http://schemas.microsoft.com/office/word/2018/wordml" xmlns:w16du="http://schemas.microsoft.com/office/word/2023/wordml/word16du" xmlns:w16sdtdh="http://schemas.microsoft.com/office/word/2020/wordml/sdtdatahash" xmlns:w16sdtfl="http://schemas.microsoft.com/office/word/2024/wordml/sdtformatlock" xmlns:w16se="http://schemas.microsoft.com/office/word/2015/wordml/symex" xmlns:wpg="http://schemas.microsoft.com/office/word/2010/wordprocessingGroup" xmlns:wpi="http://schemas.microsoft.com/office/word/2010/wordprocessingInk" xmlns:wne="http://schemas.microsoft.com/office/word/2006/wordml" xmlns:wps="http://schemas.microsoft.com/office/word/2010/wordprocessingShape" mc:Ignorable="w14 w15 w16se w16cid w16 w16cex w16sdtdh w16sdtfl w16du wp14">
   <w:body>
     <w:sdt>
       <w:sdtPr>
@@ -18,7 +18,7 @@
             <w:ind w:firstLineChars="0" w:firstLine="0"/>
             <w:jc w:val="left"/>
             <w:rPr>
-              <w:rFonts w:hAnsiTheme="majorHAnsi" w:cstheme="majorBidi"/>
+              <w:rFonts w:hAnsiTheme="majorHAnsi" w:cstheme="majorBidi" w:hint="eastAsia"/>
               <w:b/>
               <w:sz w:val="36"/>
               <w:szCs w:val="48"/>
@@ -100,8 +100,8 @@
                                   <w:tblLook w:val="04A0" w:firstRow="1" w:lastRow="0" w:firstColumn="1" w:lastColumn="0" w:noHBand="0" w:noVBand="1"/>
                                 </w:tblPr>
                                 <w:tblGrid>
-                                  <w:gridCol w:w="3533"/>
-                                  <w:gridCol w:w="1436"/>
+                                  <w:gridCol w:w="3625"/>
+                                  <w:gridCol w:w="1524"/>
                                 </w:tblGrid>
                                 <w:tr>
                                   <w:trPr>
@@ -124,6 +124,7 @@
                                         <w:spacing w:line="312" w:lineRule="auto"/>
                                         <w:jc w:val="right"/>
                                         <w:rPr>
+                                          <w:rFonts w:hint="eastAsia"/>
                                           <w:caps/>
                                           <w:color w:val="191919" w:themeColor="text1" w:themeTint="E6"/>
                                           <w:sz w:val="96"/>
@@ -253,6 +254,7 @@
                                       <w:pPr>
                                         <w:pStyle w:val="af4"/>
                                         <w:rPr>
+                                          <w:rFonts w:hint="eastAsia"/>
                                           <w:color w:val="E97132" w:themeColor="accent2"/>
                                           <w:sz w:val="26"/>
                                           <w:szCs w:val="26"/>
@@ -262,6 +264,9 @@
                                     <w:p>
                                       <w:pPr>
                                         <w:pStyle w:val="af4"/>
+                                        <w:rPr>
+                                          <w:rFonts w:hint="eastAsia"/>
+                                        </w:rPr>
                                       </w:pPr>
                                       <w:sdt>
                                         <w:sdtPr>
@@ -342,8 +347,8 @@
                             <w:tblLook w:val="04A0" w:firstRow="1" w:lastRow="0" w:firstColumn="1" w:lastColumn="0" w:noHBand="0" w:noVBand="1"/>
                           </w:tblPr>
                           <w:tblGrid>
-                            <w:gridCol w:w="3533"/>
-                            <w:gridCol w:w="1436"/>
+                            <w:gridCol w:w="3625"/>
+                            <w:gridCol w:w="1524"/>
                           </w:tblGrid>
                           <w:tr>
                             <w:trPr>
@@ -366,6 +371,7 @@
                                   <w:spacing w:line="312" w:lineRule="auto"/>
                                   <w:jc w:val="right"/>
                                   <w:rPr>
+                                    <w:rFonts w:hint="eastAsia"/>
                                     <w:caps/>
                                     <w:color w:val="191919" w:themeColor="text1" w:themeTint="E6"/>
                                     <w:sz w:val="96"/>
@@ -495,6 +501,7 @@
                                 <w:pPr>
                                   <w:pStyle w:val="af4"/>
                                   <w:rPr>
+                                    <w:rFonts w:hint="eastAsia"/>
                                     <w:color w:val="E97132" w:themeColor="accent2"/>
                                     <w:sz w:val="26"/>
                                     <w:szCs w:val="26"/>
@@ -504,6 +511,9 @@
                               <w:p>
                                 <w:pPr>
                                   <w:pStyle w:val="af4"/>
+                                  <w:rPr>
+                                    <w:rFonts w:hint="eastAsia"/>
+                                  </w:rPr>
                                 </w:pPr>
                                 <w:sdt>
                                   <w:sdtPr>
@@ -684,7 +694,7 @@
             </w:tabs>
             <w:jc w:val="center"/>
             <w:rPr>
-              <w:rFonts w:asciiTheme="minorHAnsi" w:eastAsiaTheme="minorEastAsia" w:hAnsiTheme="minorHAnsi" w:cstheme="minorBidi"/>
+              <w:rFonts w:asciiTheme="minorHAnsi" w:eastAsiaTheme="minorEastAsia" w:hAnsiTheme="minorHAnsi" w:cstheme="minorBidi" w:hint="eastAsia"/>
               <w:b w:val="0"/>
               <w:bCs w:val="0"/>
               <w:sz w:val="22"/>
@@ -752,24 +762,24 @@
             </w:tabs>
             <w:jc w:val="center"/>
             <w:rPr>
+              <w:rFonts w:asciiTheme="minorHAnsi" w:eastAsiaTheme="minorEastAsia" w:hAnsiTheme="minorHAnsi" w:cstheme="minorBidi" w:hint="eastAsia"/>
+              <w:b w:val="0"/>
+              <w:bCs w:val="0"/>
+              <w:sz w:val="22"/>
+              <w:szCs w:val="24"/>
+            </w:rPr>
+          </w:pPr>
+          <w:r>
+            <w:t>第一章</w:t>
+          </w:r>
+          <w:r>
+            <w:rPr>
               <w:rFonts w:asciiTheme="minorHAnsi" w:eastAsiaTheme="minorEastAsia" w:hAnsiTheme="minorHAnsi" w:cstheme="minorBidi"/>
               <w:b w:val="0"/>
               <w:bCs w:val="0"/>
               <w:sz w:val="22"/>
               <w:szCs w:val="24"/>
             </w:rPr>
-          </w:pPr>
-          <w:r>
-            <w:t>第一章</w:t>
-          </w:r>
-          <w:r>
-            <w:rPr>
-              <w:rFonts w:asciiTheme="minorHAnsi" w:eastAsiaTheme="minorEastAsia" w:hAnsiTheme="minorHAnsi" w:cstheme="minorBidi"/>
-              <w:b w:val="0"/>
-              <w:bCs w:val="0"/>
-              <w:sz w:val="22"/>
-              <w:szCs w:val="24"/>
-            </w:rPr>
             <w:tab/>
           </w:r>
           <w:r>
@@ -799,7 +809,7 @@
             <w:pStyle w:val="TOC2"/>
             <w:jc w:val="center"/>
             <w:rPr>
-              <w:rFonts w:asciiTheme="minorHAnsi" w:eastAsiaTheme="minorEastAsia" w:hAnsiTheme="minorHAnsi" w:cstheme="minorBidi"/>
+              <w:rFonts w:asciiTheme="minorHAnsi" w:eastAsiaTheme="minorEastAsia" w:hAnsiTheme="minorHAnsi" w:cstheme="minorBidi" w:hint="eastAsia"/>
               <w:noProof/>
               <w:sz w:val="22"/>
               <w:szCs w:val="24"/>
@@ -873,7 +883,7 @@
             <w:pStyle w:val="TOC2"/>
             <w:jc w:val="center"/>
             <w:rPr>
-              <w:rFonts w:asciiTheme="minorHAnsi" w:eastAsiaTheme="minorEastAsia" w:hAnsiTheme="minorHAnsi" w:cstheme="minorBidi"/>
+              <w:rFonts w:asciiTheme="minorHAnsi" w:eastAsiaTheme="minorEastAsia" w:hAnsiTheme="minorHAnsi" w:cstheme="minorBidi" w:hint="eastAsia"/>
               <w:noProof/>
               <w:sz w:val="22"/>
               <w:szCs w:val="24"/>
@@ -984,24 +994,24 @@
             </w:tabs>
             <w:jc w:val="center"/>
             <w:rPr>
+              <w:rFonts w:asciiTheme="minorHAnsi" w:eastAsiaTheme="minorEastAsia" w:hAnsiTheme="minorHAnsi" w:cstheme="minorBidi" w:hint="eastAsia"/>
+              <w:b w:val="0"/>
+              <w:bCs w:val="0"/>
+              <w:sz w:val="22"/>
+              <w:szCs w:val="24"/>
+            </w:rPr>
+          </w:pPr>
+          <w:r>
+            <w:t>第二章</w:t>
+          </w:r>
+          <w:r>
+            <w:rPr>
               <w:rFonts w:asciiTheme="minorHAnsi" w:eastAsiaTheme="minorEastAsia" w:hAnsiTheme="minorHAnsi" w:cstheme="minorBidi"/>
               <w:b w:val="0"/>
               <w:bCs w:val="0"/>
               <w:sz w:val="22"/>
               <w:szCs w:val="24"/>
             </w:rPr>
-          </w:pPr>
-          <w:r>
-            <w:t>第二章</w:t>
-          </w:r>
-          <w:r>
-            <w:rPr>
-              <w:rFonts w:asciiTheme="minorHAnsi" w:eastAsiaTheme="minorEastAsia" w:hAnsiTheme="minorHAnsi" w:cstheme="minorBidi"/>
-              <w:b w:val="0"/>
-              <w:bCs w:val="0"/>
-              <w:sz w:val="22"/>
-              <w:szCs w:val="24"/>
-            </w:rPr>
             <w:tab/>
           </w:r>
           <w:r>
@@ -1031,7 +1041,7 @@
             <w:pStyle w:val="TOC2"/>
             <w:jc w:val="center"/>
             <w:rPr>
-              <w:rFonts w:asciiTheme="minorHAnsi" w:eastAsiaTheme="minorEastAsia" w:hAnsiTheme="minorHAnsi" w:cstheme="minorBidi"/>
+              <w:rFonts w:asciiTheme="minorHAnsi" w:eastAsiaTheme="minorEastAsia" w:hAnsiTheme="minorHAnsi" w:cstheme="minorBidi" w:hint="eastAsia"/>
               <w:noProof/>
               <w:sz w:val="22"/>
               <w:szCs w:val="24"/>
@@ -1111,7 +1121,7 @@
             <w:pStyle w:val="TOC2"/>
             <w:jc w:val="center"/>
             <w:rPr>
-              <w:rFonts w:asciiTheme="minorHAnsi" w:eastAsiaTheme="minorEastAsia" w:hAnsiTheme="minorHAnsi" w:cstheme="minorBidi"/>
+              <w:rFonts w:asciiTheme="minorHAnsi" w:eastAsiaTheme="minorEastAsia" w:hAnsiTheme="minorHAnsi" w:cstheme="minorBidi" w:hint="eastAsia"/>
               <w:noProof/>
               <w:sz w:val="22"/>
               <w:szCs w:val="24"/>
@@ -1185,7 +1195,7 @@
             <w:pStyle w:val="TOC2"/>
             <w:jc w:val="center"/>
             <w:rPr>
-              <w:rFonts w:asciiTheme="minorHAnsi" w:eastAsiaTheme="minorEastAsia" w:hAnsiTheme="minorHAnsi" w:cstheme="minorBidi"/>
+              <w:rFonts w:asciiTheme="minorHAnsi" w:eastAsiaTheme="minorEastAsia" w:hAnsiTheme="minorHAnsi" w:cstheme="minorBidi" w:hint="eastAsia"/>
               <w:noProof/>
               <w:sz w:val="22"/>
               <w:szCs w:val="24"/>
@@ -1259,7 +1269,7 @@
             <w:pStyle w:val="TOC2"/>
             <w:jc w:val="center"/>
             <w:rPr>
-              <w:rFonts w:asciiTheme="minorHAnsi" w:eastAsiaTheme="minorEastAsia" w:hAnsiTheme="minorHAnsi" w:cstheme="minorBidi"/>
+              <w:rFonts w:asciiTheme="minorHAnsi" w:eastAsiaTheme="minorEastAsia" w:hAnsiTheme="minorHAnsi" w:cstheme="minorBidi" w:hint="eastAsia"/>
               <w:noProof/>
               <w:sz w:val="22"/>
               <w:szCs w:val="24"/>
@@ -1339,7 +1349,7 @@
             <w:pStyle w:val="TOC2"/>
             <w:jc w:val="center"/>
             <w:rPr>
-              <w:rFonts w:asciiTheme="minorHAnsi" w:eastAsiaTheme="minorEastAsia" w:hAnsiTheme="minorHAnsi" w:cstheme="minorBidi"/>
+              <w:rFonts w:asciiTheme="minorHAnsi" w:eastAsiaTheme="minorEastAsia" w:hAnsiTheme="minorHAnsi" w:cstheme="minorBidi" w:hint="eastAsia"/>
               <w:noProof/>
               <w:sz w:val="22"/>
               <w:szCs w:val="24"/>
@@ -1417,24 +1427,24 @@
             </w:tabs>
             <w:jc w:val="center"/>
             <w:rPr>
+              <w:rFonts w:asciiTheme="minorHAnsi" w:eastAsiaTheme="minorEastAsia" w:hAnsiTheme="minorHAnsi" w:cstheme="minorBidi" w:hint="eastAsia"/>
+              <w:b w:val="0"/>
+              <w:bCs w:val="0"/>
+              <w:sz w:val="22"/>
+              <w:szCs w:val="24"/>
+            </w:rPr>
+          </w:pPr>
+          <w:r>
+            <w:t>第三章</w:t>
+          </w:r>
+          <w:r>
+            <w:rPr>
               <w:rFonts w:asciiTheme="minorHAnsi" w:eastAsiaTheme="minorEastAsia" w:hAnsiTheme="minorHAnsi" w:cstheme="minorBidi"/>
               <w:b w:val="0"/>
               <w:bCs w:val="0"/>
               <w:sz w:val="22"/>
               <w:szCs w:val="24"/>
             </w:rPr>
-          </w:pPr>
-          <w:r>
-            <w:t>第三章</w:t>
-          </w:r>
-          <w:r>
-            <w:rPr>
-              <w:rFonts w:asciiTheme="minorHAnsi" w:eastAsiaTheme="minorEastAsia" w:hAnsiTheme="minorHAnsi" w:cstheme="minorBidi"/>
-              <w:b w:val="0"/>
-              <w:bCs w:val="0"/>
-              <w:sz w:val="22"/>
-              <w:szCs w:val="24"/>
-            </w:rPr>
             <w:tab/>
           </w:r>
           <w:r>
@@ -1464,7 +1474,7 @@
             <w:pStyle w:val="TOC2"/>
             <w:jc w:val="center"/>
             <w:rPr>
-              <w:rFonts w:asciiTheme="minorHAnsi" w:eastAsiaTheme="minorEastAsia" w:hAnsiTheme="minorHAnsi" w:cstheme="minorBidi"/>
+              <w:rFonts w:asciiTheme="minorHAnsi" w:eastAsiaTheme="minorEastAsia" w:hAnsiTheme="minorHAnsi" w:cstheme="minorBidi" w:hint="eastAsia"/>
               <w:noProof/>
               <w:sz w:val="22"/>
               <w:szCs w:val="24"/>
@@ -1538,7 +1548,7 @@
             <w:pStyle w:val="TOC2"/>
             <w:jc w:val="center"/>
             <w:rPr>
-              <w:rFonts w:asciiTheme="minorHAnsi" w:eastAsiaTheme="minorEastAsia" w:hAnsiTheme="minorHAnsi" w:cstheme="minorBidi"/>
+              <w:rFonts w:asciiTheme="minorHAnsi" w:eastAsiaTheme="minorEastAsia" w:hAnsiTheme="minorHAnsi" w:cstheme="minorBidi" w:hint="eastAsia"/>
               <w:noProof/>
               <w:sz w:val="22"/>
               <w:szCs w:val="24"/>
@@ -1612,7 +1622,7 @@
             <w:pStyle w:val="TOC2"/>
             <w:jc w:val="center"/>
             <w:rPr>
-              <w:rFonts w:asciiTheme="minorHAnsi" w:eastAsiaTheme="minorEastAsia" w:hAnsiTheme="minorHAnsi" w:cstheme="minorBidi"/>
+              <w:rFonts w:asciiTheme="minorHAnsi" w:eastAsiaTheme="minorEastAsia" w:hAnsiTheme="minorHAnsi" w:cstheme="minorBidi" w:hint="eastAsia"/>
               <w:noProof/>
               <w:sz w:val="22"/>
               <w:szCs w:val="24"/>
@@ -1690,24 +1700,24 @@
             </w:tabs>
             <w:jc w:val="center"/>
             <w:rPr>
+              <w:rFonts w:asciiTheme="minorHAnsi" w:eastAsiaTheme="minorEastAsia" w:hAnsiTheme="minorHAnsi" w:cstheme="minorBidi" w:hint="eastAsia"/>
+              <w:b w:val="0"/>
+              <w:bCs w:val="0"/>
+              <w:sz w:val="22"/>
+              <w:szCs w:val="24"/>
+            </w:rPr>
+          </w:pPr>
+          <w:r>
+            <w:t>第四章</w:t>
+          </w:r>
+          <w:r>
+            <w:rPr>
               <w:rFonts w:asciiTheme="minorHAnsi" w:eastAsiaTheme="minorEastAsia" w:hAnsiTheme="minorHAnsi" w:cstheme="minorBidi"/>
               <w:b w:val="0"/>
               <w:bCs w:val="0"/>
               <w:sz w:val="22"/>
               <w:szCs w:val="24"/>
             </w:rPr>
-          </w:pPr>
-          <w:r>
-            <w:t>第四章</w:t>
-          </w:r>
-          <w:r>
-            <w:rPr>
-              <w:rFonts w:asciiTheme="minorHAnsi" w:eastAsiaTheme="minorEastAsia" w:hAnsiTheme="minorHAnsi" w:cstheme="minorBidi"/>
-              <w:b w:val="0"/>
-              <w:bCs w:val="0"/>
-              <w:sz w:val="22"/>
-              <w:szCs w:val="24"/>
-            </w:rPr>
             <w:tab/>
           </w:r>
           <w:r>
@@ -1737,7 +1747,7 @@
             <w:pStyle w:val="TOC2"/>
             <w:jc w:val="center"/>
             <w:rPr>
-              <w:rFonts w:asciiTheme="minorHAnsi" w:eastAsiaTheme="minorEastAsia" w:hAnsiTheme="minorHAnsi" w:cstheme="minorBidi"/>
+              <w:rFonts w:asciiTheme="minorHAnsi" w:eastAsiaTheme="minorEastAsia" w:hAnsiTheme="minorHAnsi" w:cstheme="minorBidi" w:hint="eastAsia"/>
               <w:noProof/>
               <w:sz w:val="22"/>
               <w:szCs w:val="24"/>
@@ -1811,7 +1821,7 @@
             <w:pStyle w:val="TOC2"/>
             <w:jc w:val="center"/>
             <w:rPr>
-              <w:rFonts w:asciiTheme="minorHAnsi" w:eastAsiaTheme="minorEastAsia" w:hAnsiTheme="minorHAnsi" w:cstheme="minorBidi"/>
+              <w:rFonts w:asciiTheme="minorHAnsi" w:eastAsiaTheme="minorEastAsia" w:hAnsiTheme="minorHAnsi" w:cstheme="minorBidi" w:hint="eastAsia"/>
               <w:noProof/>
               <w:sz w:val="22"/>
               <w:szCs w:val="24"/>
@@ -1871,7 +1881,7 @@
             <w:rPr>
               <w:noProof/>
             </w:rPr>
-            <w:t>18</w:t>
+            <w:t>19</w:t>
           </w:r>
           <w:r>
             <w:rPr>
@@ -1885,7 +1895,7 @@
             <w:pStyle w:val="TOC2"/>
             <w:jc w:val="center"/>
             <w:rPr>
-              <w:rFonts w:asciiTheme="minorHAnsi" w:eastAsiaTheme="minorEastAsia" w:hAnsiTheme="minorHAnsi" w:cstheme="minorBidi"/>
+              <w:rFonts w:asciiTheme="minorHAnsi" w:eastAsiaTheme="minorEastAsia" w:hAnsiTheme="minorHAnsi" w:cstheme="minorBidi" w:hint="eastAsia"/>
               <w:noProof/>
               <w:sz w:val="22"/>
               <w:szCs w:val="24"/>
@@ -1945,7 +1955,7 @@
             <w:rPr>
               <w:noProof/>
             </w:rPr>
-            <w:t>18</w:t>
+            <w:t>19</w:t>
           </w:r>
           <w:r>
             <w:rPr>
@@ -1959,7 +1969,7 @@
             <w:pStyle w:val="TOC2"/>
             <w:jc w:val="center"/>
             <w:rPr>
-              <w:rFonts w:asciiTheme="minorHAnsi" w:eastAsiaTheme="minorEastAsia" w:hAnsiTheme="minorHAnsi" w:cstheme="minorBidi"/>
+              <w:rFonts w:asciiTheme="minorHAnsi" w:eastAsiaTheme="minorEastAsia" w:hAnsiTheme="minorHAnsi" w:cstheme="minorBidi" w:hint="eastAsia"/>
               <w:noProof/>
               <w:sz w:val="22"/>
               <w:szCs w:val="24"/>
@@ -2019,7 +2029,7 @@
             <w:rPr>
               <w:noProof/>
             </w:rPr>
-            <w:t>18</w:t>
+            <w:t>19</w:t>
           </w:r>
           <w:r>
             <w:rPr>
@@ -2033,7 +2043,7 @@
             <w:pStyle w:val="TOC2"/>
             <w:jc w:val="center"/>
             <w:rPr>
-              <w:rFonts w:asciiTheme="minorHAnsi" w:eastAsiaTheme="minorEastAsia" w:hAnsiTheme="minorHAnsi" w:cstheme="minorBidi"/>
+              <w:rFonts w:asciiTheme="minorHAnsi" w:eastAsiaTheme="minorEastAsia" w:hAnsiTheme="minorHAnsi" w:cstheme="minorBidi" w:hint="eastAsia"/>
               <w:noProof/>
               <w:sz w:val="22"/>
               <w:szCs w:val="24"/>
@@ -2093,7 +2103,7 @@
             <w:rPr>
               <w:noProof/>
             </w:rPr>
-            <w:t>18</w:t>
+            <w:t>19</w:t>
           </w:r>
           <w:r>
             <w:rPr>
@@ -2107,7 +2117,7 @@
             <w:pStyle w:val="TOC2"/>
             <w:jc w:val="center"/>
             <w:rPr>
-              <w:rFonts w:asciiTheme="minorHAnsi" w:eastAsiaTheme="minorEastAsia" w:hAnsiTheme="minorHAnsi" w:cstheme="minorBidi"/>
+              <w:rFonts w:asciiTheme="minorHAnsi" w:eastAsiaTheme="minorEastAsia" w:hAnsiTheme="minorHAnsi" w:cstheme="minorBidi" w:hint="eastAsia"/>
               <w:noProof/>
               <w:sz w:val="22"/>
               <w:szCs w:val="24"/>
@@ -2167,7 +2177,7 @@
             <w:rPr>
               <w:noProof/>
             </w:rPr>
-            <w:t>18</w:t>
+            <w:t>19</w:t>
           </w:r>
           <w:r>
             <w:rPr>
@@ -2181,7 +2191,7 @@
             <w:pStyle w:val="TOC2"/>
             <w:jc w:val="center"/>
             <w:rPr>
-              <w:rFonts w:asciiTheme="minorHAnsi" w:eastAsiaTheme="minorEastAsia" w:hAnsiTheme="minorHAnsi" w:cstheme="minorBidi"/>
+              <w:rFonts w:asciiTheme="minorHAnsi" w:eastAsiaTheme="minorEastAsia" w:hAnsiTheme="minorHAnsi" w:cstheme="minorBidi" w:hint="eastAsia"/>
               <w:noProof/>
               <w:sz w:val="22"/>
               <w:szCs w:val="24"/>
@@ -2241,7 +2251,7 @@
             <w:rPr>
               <w:noProof/>
             </w:rPr>
-            <w:t>18</w:t>
+            <w:t>19</w:t>
           </w:r>
           <w:r>
             <w:rPr>
@@ -2255,7 +2265,7 @@
             <w:pStyle w:val="TOC2"/>
             <w:jc w:val="center"/>
             <w:rPr>
-              <w:rFonts w:asciiTheme="minorHAnsi" w:eastAsiaTheme="minorEastAsia" w:hAnsiTheme="minorHAnsi" w:cstheme="minorBidi"/>
+              <w:rFonts w:asciiTheme="minorHAnsi" w:eastAsiaTheme="minorEastAsia" w:hAnsiTheme="minorHAnsi" w:cstheme="minorBidi" w:hint="eastAsia"/>
               <w:noProof/>
               <w:sz w:val="22"/>
               <w:szCs w:val="24"/>
@@ -2315,7 +2325,7 @@
             <w:rPr>
               <w:noProof/>
             </w:rPr>
-            <w:t>18</w:t>
+            <w:t>19</w:t>
           </w:r>
           <w:r>
             <w:rPr>
@@ -2329,7 +2339,7 @@
             <w:pStyle w:val="TOC2"/>
             <w:jc w:val="center"/>
             <w:rPr>
-              <w:rFonts w:asciiTheme="minorHAnsi" w:eastAsiaTheme="minorEastAsia" w:hAnsiTheme="minorHAnsi" w:cstheme="minorBidi"/>
+              <w:rFonts w:asciiTheme="minorHAnsi" w:eastAsiaTheme="minorEastAsia" w:hAnsiTheme="minorHAnsi" w:cstheme="minorBidi" w:hint="eastAsia"/>
               <w:noProof/>
               <w:sz w:val="22"/>
               <w:szCs w:val="24"/>
@@ -2389,7 +2399,7 @@
             <w:rPr>
               <w:noProof/>
             </w:rPr>
-            <w:t>18</w:t>
+            <w:t>19</w:t>
           </w:r>
           <w:r>
             <w:rPr>
@@ -2403,7 +2413,7 @@
             <w:pStyle w:val="TOC2"/>
             <w:jc w:val="center"/>
             <w:rPr>
-              <w:rFonts w:asciiTheme="minorHAnsi" w:eastAsiaTheme="minorEastAsia" w:hAnsiTheme="minorHAnsi" w:cstheme="minorBidi"/>
+              <w:rFonts w:asciiTheme="minorHAnsi" w:eastAsiaTheme="minorEastAsia" w:hAnsiTheme="minorHAnsi" w:cstheme="minorBidi" w:hint="eastAsia"/>
               <w:noProof/>
               <w:sz w:val="22"/>
               <w:szCs w:val="24"/>
@@ -2463,7 +2473,7 @@
             <w:rPr>
               <w:noProof/>
             </w:rPr>
-            <w:t>18</w:t>
+            <w:t>19</w:t>
           </w:r>
           <w:r>
             <w:rPr>
@@ -2481,24 +2491,24 @@
             </w:tabs>
             <w:jc w:val="center"/>
             <w:rPr>
+              <w:rFonts w:asciiTheme="minorHAnsi" w:eastAsiaTheme="minorEastAsia" w:hAnsiTheme="minorHAnsi" w:cstheme="minorBidi" w:hint="eastAsia"/>
+              <w:b w:val="0"/>
+              <w:bCs w:val="0"/>
+              <w:sz w:val="22"/>
+              <w:szCs w:val="24"/>
+            </w:rPr>
+          </w:pPr>
+          <w:r>
+            <w:t>第五章</w:t>
+          </w:r>
+          <w:r>
+            <w:rPr>
               <w:rFonts w:asciiTheme="minorHAnsi" w:eastAsiaTheme="minorEastAsia" w:hAnsiTheme="minorHAnsi" w:cstheme="minorBidi"/>
               <w:b w:val="0"/>
               <w:bCs w:val="0"/>
               <w:sz w:val="22"/>
               <w:szCs w:val="24"/>
             </w:rPr>
-          </w:pPr>
-          <w:r>
-            <w:t>第五章</w:t>
-          </w:r>
-          <w:r>
-            <w:rPr>
-              <w:rFonts w:asciiTheme="minorHAnsi" w:eastAsiaTheme="minorEastAsia" w:hAnsiTheme="minorHAnsi" w:cstheme="minorBidi"/>
-              <w:b w:val="0"/>
-              <w:bCs w:val="0"/>
-              <w:sz w:val="22"/>
-              <w:szCs w:val="24"/>
-            </w:rPr>
             <w:tab/>
           </w:r>
           <w:r>
@@ -2517,7 +2527,7 @@
             <w:fldChar w:fldCharType="separate"/>
           </w:r>
           <w:r>
-            <w:t>18</w:t>
+            <w:t>19</w:t>
           </w:r>
           <w:r>
             <w:fldChar w:fldCharType="end"/>
@@ -2528,7 +2538,7 @@
             <w:pStyle w:val="TOC2"/>
             <w:jc w:val="center"/>
             <w:rPr>
-              <w:rFonts w:asciiTheme="minorHAnsi" w:eastAsiaTheme="minorEastAsia" w:hAnsiTheme="minorHAnsi" w:cstheme="minorBidi"/>
+              <w:rFonts w:asciiTheme="minorHAnsi" w:eastAsiaTheme="minorEastAsia" w:hAnsiTheme="minorHAnsi" w:cstheme="minorBidi" w:hint="eastAsia"/>
               <w:noProof/>
               <w:sz w:val="22"/>
               <w:szCs w:val="24"/>
@@ -2588,7 +2598,7 @@
             <w:rPr>
               <w:noProof/>
             </w:rPr>
-            <w:t>18</w:t>
+            <w:t>19</w:t>
           </w:r>
           <w:r>
             <w:rPr>
@@ -2602,7 +2612,7 @@
             <w:pStyle w:val="TOC2"/>
             <w:jc w:val="center"/>
             <w:rPr>
-              <w:rFonts w:asciiTheme="minorHAnsi" w:eastAsiaTheme="minorEastAsia" w:hAnsiTheme="minorHAnsi" w:cstheme="minorBidi"/>
+              <w:rFonts w:asciiTheme="minorHAnsi" w:eastAsiaTheme="minorEastAsia" w:hAnsiTheme="minorHAnsi" w:cstheme="minorBidi" w:hint="eastAsia"/>
               <w:noProof/>
               <w:sz w:val="22"/>
               <w:szCs w:val="24"/>
@@ -2662,7 +2672,7 @@
             <w:rPr>
               <w:noProof/>
             </w:rPr>
-            <w:t>18</w:t>
+            <w:t>19</w:t>
           </w:r>
           <w:r>
             <w:rPr>
@@ -2680,24 +2690,24 @@
             </w:tabs>
             <w:jc w:val="center"/>
             <w:rPr>
+              <w:rFonts w:asciiTheme="minorHAnsi" w:eastAsiaTheme="minorEastAsia" w:hAnsiTheme="minorHAnsi" w:cstheme="minorBidi" w:hint="eastAsia"/>
+              <w:b w:val="0"/>
+              <w:bCs w:val="0"/>
+              <w:sz w:val="22"/>
+              <w:szCs w:val="24"/>
+            </w:rPr>
+          </w:pPr>
+          <w:r>
+            <w:t>第六章</w:t>
+          </w:r>
+          <w:r>
+            <w:rPr>
               <w:rFonts w:asciiTheme="minorHAnsi" w:eastAsiaTheme="minorEastAsia" w:hAnsiTheme="minorHAnsi" w:cstheme="minorBidi"/>
               <w:b w:val="0"/>
               <w:bCs w:val="0"/>
               <w:sz w:val="22"/>
               <w:szCs w:val="24"/>
             </w:rPr>
-          </w:pPr>
-          <w:r>
-            <w:t>第六章</w:t>
-          </w:r>
-          <w:r>
-            <w:rPr>
-              <w:rFonts w:asciiTheme="minorHAnsi" w:eastAsiaTheme="minorEastAsia" w:hAnsiTheme="minorHAnsi" w:cstheme="minorBidi"/>
-              <w:b w:val="0"/>
-              <w:bCs w:val="0"/>
-              <w:sz w:val="22"/>
-              <w:szCs w:val="24"/>
-            </w:rPr>
             <w:tab/>
           </w:r>
           <w:r>
@@ -2716,7 +2726,7 @@
             <w:fldChar w:fldCharType="separate"/>
           </w:r>
           <w:r>
-            <w:t>18</w:t>
+            <w:t>19</w:t>
           </w:r>
           <w:r>
             <w:fldChar w:fldCharType="end"/>
@@ -2727,7 +2737,7 @@
             <w:pStyle w:val="TOC2"/>
             <w:jc w:val="center"/>
             <w:rPr>
-              <w:rFonts w:asciiTheme="minorHAnsi" w:eastAsiaTheme="minorEastAsia" w:hAnsiTheme="minorHAnsi" w:cstheme="minorBidi"/>
+              <w:rFonts w:asciiTheme="minorHAnsi" w:eastAsiaTheme="minorEastAsia" w:hAnsiTheme="minorHAnsi" w:cstheme="minorBidi" w:hint="eastAsia"/>
               <w:noProof/>
               <w:sz w:val="22"/>
               <w:szCs w:val="24"/>
@@ -2787,7 +2797,7 @@
             <w:rPr>
               <w:noProof/>
             </w:rPr>
-            <w:t>18</w:t>
+            <w:t>19</w:t>
           </w:r>
           <w:r>
             <w:rPr>
@@ -2801,7 +2811,7 @@
             <w:pStyle w:val="TOC2"/>
             <w:jc w:val="center"/>
             <w:rPr>
-              <w:rFonts w:asciiTheme="minorHAnsi" w:eastAsiaTheme="minorEastAsia" w:hAnsiTheme="minorHAnsi" w:cstheme="minorBidi"/>
+              <w:rFonts w:asciiTheme="minorHAnsi" w:eastAsiaTheme="minorEastAsia" w:hAnsiTheme="minorHAnsi" w:cstheme="minorBidi" w:hint="eastAsia"/>
               <w:noProof/>
               <w:sz w:val="22"/>
               <w:szCs w:val="24"/>
@@ -2861,7 +2871,7 @@
             <w:rPr>
               <w:noProof/>
             </w:rPr>
-            <w:t>19</w:t>
+            <w:t>20</w:t>
           </w:r>
           <w:r>
             <w:rPr>
@@ -2875,7 +2885,7 @@
             <w:pStyle w:val="TOC2"/>
             <w:jc w:val="center"/>
             <w:rPr>
-              <w:rFonts w:asciiTheme="minorHAnsi" w:eastAsiaTheme="minorEastAsia" w:hAnsiTheme="minorHAnsi" w:cstheme="minorBidi"/>
+              <w:rFonts w:asciiTheme="minorHAnsi" w:eastAsiaTheme="minorEastAsia" w:hAnsiTheme="minorHAnsi" w:cstheme="minorBidi" w:hint="eastAsia"/>
               <w:noProof/>
               <w:sz w:val="22"/>
               <w:szCs w:val="24"/>
@@ -2941,7 +2951,7 @@
             <w:rPr>
               <w:noProof/>
             </w:rPr>
-            <w:t>19</w:t>
+            <w:t>20</w:t>
           </w:r>
           <w:r>
             <w:rPr>
@@ -2955,7 +2965,7 @@
             <w:pStyle w:val="TOC2"/>
             <w:jc w:val="center"/>
             <w:rPr>
-              <w:rFonts w:asciiTheme="minorHAnsi" w:eastAsiaTheme="minorEastAsia" w:hAnsiTheme="minorHAnsi" w:cstheme="minorBidi"/>
+              <w:rFonts w:asciiTheme="minorHAnsi" w:eastAsiaTheme="minorEastAsia" w:hAnsiTheme="minorHAnsi" w:cstheme="minorBidi" w:hint="eastAsia"/>
               <w:noProof/>
               <w:sz w:val="22"/>
               <w:szCs w:val="24"/>
@@ -3015,7 +3025,7 @@
             <w:rPr>
               <w:noProof/>
             </w:rPr>
-            <w:t>19</w:t>
+            <w:t>20</w:t>
           </w:r>
           <w:r>
             <w:rPr>
@@ -3033,24 +3043,24 @@
             </w:tabs>
             <w:jc w:val="center"/>
             <w:rPr>
+              <w:rFonts w:asciiTheme="minorHAnsi" w:eastAsiaTheme="minorEastAsia" w:hAnsiTheme="minorHAnsi" w:cstheme="minorBidi" w:hint="eastAsia"/>
+              <w:b w:val="0"/>
+              <w:bCs w:val="0"/>
+              <w:sz w:val="22"/>
+              <w:szCs w:val="24"/>
+            </w:rPr>
+          </w:pPr>
+          <w:r>
+            <w:t>第七章</w:t>
+          </w:r>
+          <w:r>
+            <w:rPr>
               <w:rFonts w:asciiTheme="minorHAnsi" w:eastAsiaTheme="minorEastAsia" w:hAnsiTheme="minorHAnsi" w:cstheme="minorBidi"/>
               <w:b w:val="0"/>
               <w:bCs w:val="0"/>
               <w:sz w:val="22"/>
               <w:szCs w:val="24"/>
             </w:rPr>
-          </w:pPr>
-          <w:r>
-            <w:t>第七章</w:t>
-          </w:r>
-          <w:r>
-            <w:rPr>
-              <w:rFonts w:asciiTheme="minorHAnsi" w:eastAsiaTheme="minorEastAsia" w:hAnsiTheme="minorHAnsi" w:cstheme="minorBidi"/>
-              <w:b w:val="0"/>
-              <w:bCs w:val="0"/>
-              <w:sz w:val="22"/>
-              <w:szCs w:val="24"/>
-            </w:rPr>
             <w:tab/>
           </w:r>
           <w:r>
@@ -3069,7 +3079,7 @@
             <w:fldChar w:fldCharType="separate"/>
           </w:r>
           <w:r>
-            <w:t>19</w:t>
+            <w:t>20</w:t>
           </w:r>
           <w:r>
             <w:fldChar w:fldCharType="end"/>
@@ -3080,7 +3090,7 @@
             <w:pStyle w:val="TOC2"/>
             <w:jc w:val="center"/>
             <w:rPr>
-              <w:rFonts w:asciiTheme="minorHAnsi" w:eastAsiaTheme="minorEastAsia" w:hAnsiTheme="minorHAnsi" w:cstheme="minorBidi"/>
+              <w:rFonts w:asciiTheme="minorHAnsi" w:eastAsiaTheme="minorEastAsia" w:hAnsiTheme="minorHAnsi" w:cstheme="minorBidi" w:hint="eastAsia"/>
               <w:noProof/>
               <w:sz w:val="22"/>
               <w:szCs w:val="24"/>
@@ -3147,7 +3157,7 @@
             <w:rPr>
               <w:noProof/>
             </w:rPr>
-            <w:t>19</w:t>
+            <w:t>20</w:t>
           </w:r>
           <w:r>
             <w:rPr>
@@ -3161,7 +3171,7 @@
             <w:pStyle w:val="TOC2"/>
             <w:jc w:val="center"/>
             <w:rPr>
-              <w:rFonts w:asciiTheme="minorHAnsi" w:eastAsiaTheme="minorEastAsia" w:hAnsiTheme="minorHAnsi" w:cstheme="minorBidi"/>
+              <w:rFonts w:asciiTheme="minorHAnsi" w:eastAsiaTheme="minorEastAsia" w:hAnsiTheme="minorHAnsi" w:cstheme="minorBidi" w:hint="eastAsia"/>
               <w:noProof/>
               <w:sz w:val="22"/>
               <w:szCs w:val="24"/>
@@ -3227,7 +3237,7 @@
             <w:rPr>
               <w:noProof/>
             </w:rPr>
-            <w:t>19</w:t>
+            <w:t>20</w:t>
           </w:r>
           <w:r>
             <w:rPr>
@@ -3241,7 +3251,7 @@
             <w:pStyle w:val="TOC2"/>
             <w:jc w:val="center"/>
             <w:rPr>
-              <w:rFonts w:asciiTheme="minorHAnsi" w:eastAsiaTheme="minorEastAsia" w:hAnsiTheme="minorHAnsi" w:cstheme="minorBidi"/>
+              <w:rFonts w:asciiTheme="minorHAnsi" w:eastAsiaTheme="minorEastAsia" w:hAnsiTheme="minorHAnsi" w:cstheme="minorBidi" w:hint="eastAsia"/>
               <w:noProof/>
               <w:sz w:val="22"/>
               <w:szCs w:val="24"/>
@@ -3307,7 +3317,7 @@
             <w:rPr>
               <w:noProof/>
             </w:rPr>
-            <w:t>19</w:t>
+            <w:t>20</w:t>
           </w:r>
           <w:r>
             <w:rPr>
@@ -3321,7 +3331,7 @@
             <w:pStyle w:val="TOC2"/>
             <w:jc w:val="center"/>
             <w:rPr>
-              <w:rFonts w:asciiTheme="minorHAnsi" w:eastAsiaTheme="minorEastAsia" w:hAnsiTheme="minorHAnsi" w:cstheme="minorBidi"/>
+              <w:rFonts w:asciiTheme="minorHAnsi" w:eastAsiaTheme="minorEastAsia" w:hAnsiTheme="minorHAnsi" w:cstheme="minorBidi" w:hint="eastAsia"/>
               <w:noProof/>
               <w:sz w:val="22"/>
               <w:szCs w:val="24"/>
@@ -3387,7 +3397,7 @@
             <w:rPr>
               <w:noProof/>
             </w:rPr>
-            <w:t>20</w:t>
+            <w:t>21</w:t>
           </w:r>
           <w:r>
             <w:rPr>
@@ -3401,7 +3411,7 @@
             <w:pStyle w:val="TOC2"/>
             <w:jc w:val="center"/>
             <w:rPr>
-              <w:rFonts w:asciiTheme="minorHAnsi" w:eastAsiaTheme="minorEastAsia" w:hAnsiTheme="minorHAnsi" w:cstheme="minorBidi"/>
+              <w:rFonts w:asciiTheme="minorHAnsi" w:eastAsiaTheme="minorEastAsia" w:hAnsiTheme="minorHAnsi" w:cstheme="minorBidi" w:hint="eastAsia"/>
               <w:noProof/>
               <w:sz w:val="22"/>
               <w:szCs w:val="24"/>
@@ -3467,7 +3477,7 @@
             <w:rPr>
               <w:noProof/>
             </w:rPr>
-            <w:t>20</w:t>
+            <w:t>21</w:t>
           </w:r>
           <w:r>
             <w:rPr>
@@ -3485,24 +3495,24 @@
             </w:tabs>
             <w:jc w:val="center"/>
             <w:rPr>
+              <w:rFonts w:asciiTheme="minorHAnsi" w:eastAsiaTheme="minorEastAsia" w:hAnsiTheme="minorHAnsi" w:cstheme="minorBidi" w:hint="eastAsia"/>
+              <w:b w:val="0"/>
+              <w:bCs w:val="0"/>
+              <w:sz w:val="22"/>
+              <w:szCs w:val="24"/>
+            </w:rPr>
+          </w:pPr>
+          <w:r>
+            <w:t>第八章</w:t>
+          </w:r>
+          <w:r>
+            <w:rPr>
               <w:rFonts w:asciiTheme="minorHAnsi" w:eastAsiaTheme="minorEastAsia" w:hAnsiTheme="minorHAnsi" w:cstheme="minorBidi"/>
               <w:b w:val="0"/>
               <w:bCs w:val="0"/>
               <w:sz w:val="22"/>
               <w:szCs w:val="24"/>
             </w:rPr>
-          </w:pPr>
-          <w:r>
-            <w:t>第八章</w:t>
-          </w:r>
-          <w:r>
-            <w:rPr>
-              <w:rFonts w:asciiTheme="minorHAnsi" w:eastAsiaTheme="minorEastAsia" w:hAnsiTheme="minorHAnsi" w:cstheme="minorBidi"/>
-              <w:b w:val="0"/>
-              <w:bCs w:val="0"/>
-              <w:sz w:val="22"/>
-              <w:szCs w:val="24"/>
-            </w:rPr>
             <w:tab/>
           </w:r>
           <w:r>
@@ -3524,7 +3534,7 @@
             <w:fldChar w:fldCharType="separate"/>
           </w:r>
           <w:r>
-            <w:t>20</w:t>
+            <w:t>21</w:t>
           </w:r>
           <w:r>
             <w:fldChar w:fldCharType="end"/>
@@ -3538,7 +3548,7 @@
             </w:tabs>
             <w:jc w:val="center"/>
             <w:rPr>
-              <w:rFonts w:asciiTheme="minorHAnsi" w:eastAsiaTheme="minorEastAsia" w:hAnsiTheme="minorHAnsi" w:cstheme="minorBidi"/>
+              <w:rFonts w:asciiTheme="minorHAnsi" w:eastAsiaTheme="minorEastAsia" w:hAnsiTheme="minorHAnsi" w:cstheme="minorBidi" w:hint="eastAsia"/>
               <w:b w:val="0"/>
               <w:bCs w:val="0"/>
               <w:sz w:val="22"/>
@@ -3567,7 +3577,7 @@
             <w:fldChar w:fldCharType="separate"/>
           </w:r>
           <w:r>
-            <w:t>20</w:t>
+            <w:t>21</w:t>
           </w:r>
           <w:r>
             <w:fldChar w:fldCharType="end"/>
@@ -3581,7 +3591,7 @@
             </w:tabs>
             <w:jc w:val="center"/>
             <w:rPr>
-              <w:rFonts w:asciiTheme="minorHAnsi" w:eastAsiaTheme="minorEastAsia" w:hAnsiTheme="minorHAnsi" w:cstheme="minorBidi"/>
+              <w:rFonts w:asciiTheme="minorHAnsi" w:eastAsiaTheme="minorEastAsia" w:hAnsiTheme="minorHAnsi" w:cstheme="minorBidi" w:hint="eastAsia"/>
               <w:b w:val="0"/>
               <w:bCs w:val="0"/>
               <w:sz w:val="22"/>
@@ -3610,7 +3620,7 @@
             <w:fldChar w:fldCharType="separate"/>
           </w:r>
           <w:r>
-            <w:t>21</w:t>
+            <w:t>22</w:t>
           </w:r>
           <w:r>
             <w:fldChar w:fldCharType="end"/>
@@ -3624,7 +3634,7 @@
             </w:tabs>
             <w:jc w:val="center"/>
             <w:rPr>
-              <w:rFonts w:asciiTheme="minorHAnsi" w:eastAsiaTheme="minorEastAsia" w:hAnsiTheme="minorHAnsi" w:cstheme="minorBidi"/>
+              <w:rFonts w:asciiTheme="minorHAnsi" w:eastAsiaTheme="minorEastAsia" w:hAnsiTheme="minorHAnsi" w:cstheme="minorBidi" w:hint="eastAsia"/>
               <w:b w:val="0"/>
               <w:bCs w:val="0"/>
               <w:sz w:val="22"/>
@@ -3653,7 +3663,7 @@
             <w:fldChar w:fldCharType="separate"/>
           </w:r>
           <w:r>
-            <w:t>21</w:t>
+            <w:t>22</w:t>
           </w:r>
           <w:r>
             <w:fldChar w:fldCharType="end"/>
@@ -3667,7 +3677,7 @@
             </w:tabs>
             <w:jc w:val="center"/>
             <w:rPr>
-              <w:rFonts w:asciiTheme="minorHAnsi" w:eastAsiaTheme="minorEastAsia" w:hAnsiTheme="minorHAnsi" w:cstheme="minorBidi"/>
+              <w:rFonts w:asciiTheme="minorHAnsi" w:eastAsiaTheme="minorEastAsia" w:hAnsiTheme="minorHAnsi" w:cstheme="minorBidi" w:hint="eastAsia"/>
               <w:b w:val="0"/>
               <w:bCs w:val="0"/>
               <w:sz w:val="22"/>
@@ -3696,7 +3706,7 @@
             <w:fldChar w:fldCharType="separate"/>
           </w:r>
           <w:r>
-            <w:t>21</w:t>
+            <w:t>22</w:t>
           </w:r>
           <w:r>
             <w:fldChar w:fldCharType="end"/>
@@ -3710,7 +3720,7 @@
             </w:tabs>
             <w:jc w:val="center"/>
             <w:rPr>
-              <w:rFonts w:asciiTheme="minorHAnsi" w:eastAsiaTheme="minorEastAsia" w:hAnsiTheme="minorHAnsi" w:cstheme="minorBidi"/>
+              <w:rFonts w:asciiTheme="minorHAnsi" w:eastAsiaTheme="minorEastAsia" w:hAnsiTheme="minorHAnsi" w:cstheme="minorBidi" w:hint="eastAsia"/>
               <w:b w:val="0"/>
               <w:bCs w:val="0"/>
               <w:sz w:val="22"/>
@@ -3739,7 +3749,7 @@
             <w:fldChar w:fldCharType="separate"/>
           </w:r>
           <w:r>
-            <w:t>22</w:t>
+            <w:t>23</w:t>
           </w:r>
           <w:r>
             <w:fldChar w:fldCharType="end"/>
@@ -3753,7 +3763,7 @@
             </w:tabs>
             <w:jc w:val="center"/>
             <w:rPr>
-              <w:rFonts w:asciiTheme="minorHAnsi" w:eastAsiaTheme="minorEastAsia" w:hAnsiTheme="minorHAnsi" w:cstheme="minorBidi"/>
+              <w:rFonts w:asciiTheme="minorHAnsi" w:eastAsiaTheme="minorEastAsia" w:hAnsiTheme="minorHAnsi" w:cstheme="minorBidi" w:hint="eastAsia"/>
               <w:b w:val="0"/>
               <w:bCs w:val="0"/>
               <w:sz w:val="22"/>
@@ -3791,7 +3801,7 @@
             <w:fldChar w:fldCharType="separate"/>
           </w:r>
           <w:r>
-            <w:t>22</w:t>
+            <w:t>23</w:t>
           </w:r>
           <w:r>
             <w:fldChar w:fldCharType="end"/>
@@ -3805,7 +3815,7 @@
             </w:tabs>
             <w:jc w:val="center"/>
             <w:rPr>
-              <w:rFonts w:asciiTheme="minorHAnsi" w:eastAsiaTheme="minorEastAsia" w:hAnsiTheme="minorHAnsi" w:cstheme="minorBidi"/>
+              <w:rFonts w:asciiTheme="minorHAnsi" w:eastAsiaTheme="minorEastAsia" w:hAnsiTheme="minorHAnsi" w:cstheme="minorBidi" w:hint="eastAsia"/>
               <w:b w:val="0"/>
               <w:bCs w:val="0"/>
               <w:sz w:val="22"/>
@@ -3834,7 +3844,7 @@
             <w:fldChar w:fldCharType="separate"/>
           </w:r>
           <w:r>
-            <w:t>22</w:t>
+            <w:t>23</w:t>
           </w:r>
           <w:r>
             <w:fldChar w:fldCharType="end"/>
@@ -3848,7 +3858,7 @@
             </w:tabs>
             <w:jc w:val="center"/>
             <w:rPr>
-              <w:rFonts w:asciiTheme="minorHAnsi" w:eastAsiaTheme="minorEastAsia" w:hAnsiTheme="minorHAnsi" w:cstheme="minorBidi"/>
+              <w:rFonts w:asciiTheme="minorHAnsi" w:eastAsiaTheme="minorEastAsia" w:hAnsiTheme="minorHAnsi" w:cstheme="minorBidi" w:hint="eastAsia"/>
               <w:b w:val="0"/>
               <w:bCs w:val="0"/>
               <w:sz w:val="22"/>
@@ -3877,7 +3887,7 @@
             <w:fldChar w:fldCharType="separate"/>
           </w:r>
           <w:r>
-            <w:t>22</w:t>
+            <w:t>23</w:t>
           </w:r>
           <w:r>
             <w:fldChar w:fldCharType="end"/>
@@ -3952,7 +3962,7 @@
         <w:jc w:val="left"/>
         <w:outlineLvl w:val="1"/>
         <w:rPr>
-          <w:rFonts w:hAnsiTheme="majorHAnsi" w:cstheme="majorBidi"/>
+          <w:rFonts w:hAnsiTheme="majorHAnsi" w:cstheme="majorBidi" w:hint="eastAsia"/>
           <w:b/>
           <w:sz w:val="32"/>
           <w:szCs w:val="40"/>
@@ -4000,7 +4010,7 @@
         <w:jc w:val="left"/>
         <w:outlineLvl w:val="2"/>
         <w:rPr>
-          <w:rFonts w:hAnsiTheme="majorHAnsi" w:cstheme="majorBidi"/>
+          <w:rFonts w:hAnsiTheme="majorHAnsi" w:cstheme="majorBidi" w:hint="eastAsia"/>
           <w:b/>
           <w:sz w:val="30"/>
           <w:szCs w:val="32"/>
@@ -4247,7 +4257,7 @@
         <w:jc w:val="left"/>
         <w:outlineLvl w:val="2"/>
         <w:rPr>
-          <w:rFonts w:hAnsiTheme="majorHAnsi" w:cstheme="majorBidi"/>
+          <w:rFonts w:hAnsiTheme="majorHAnsi" w:cstheme="majorBidi" w:hint="eastAsia"/>
           <w:b/>
           <w:sz w:val="30"/>
           <w:szCs w:val="32"/>
@@ -6615,7 +6625,7 @@
         <w:jc w:val="left"/>
         <w:outlineLvl w:val="1"/>
         <w:rPr>
-          <w:rFonts w:hAnsiTheme="majorHAnsi" w:cstheme="majorBidi"/>
+          <w:rFonts w:hAnsiTheme="majorHAnsi" w:cstheme="majorBidi" w:hint="eastAsia"/>
           <w:b/>
           <w:sz w:val="32"/>
           <w:szCs w:val="40"/>
@@ -6746,7 +6756,7 @@
         <w:jc w:val="left"/>
         <w:outlineLvl w:val="2"/>
         <w:rPr>
-          <w:rFonts w:hAnsiTheme="majorHAnsi" w:cstheme="majorBidi"/>
+          <w:rFonts w:hAnsiTheme="majorHAnsi" w:cstheme="majorBidi" w:hint="eastAsia"/>
           <w:b/>
           <w:sz w:val="30"/>
           <w:szCs w:val="32"/>
@@ -7610,7 +7620,7 @@
         <w:jc w:val="left"/>
         <w:outlineLvl w:val="2"/>
         <w:rPr>
-          <w:rFonts w:hAnsiTheme="majorHAnsi" w:cstheme="majorBidi"/>
+          <w:rFonts w:hAnsiTheme="majorHAnsi" w:cstheme="majorBidi" w:hint="eastAsia"/>
           <w:b/>
           <w:sz w:val="30"/>
           <w:szCs w:val="32"/>
@@ -8384,7 +8394,7 @@
         <w:contextualSpacing/>
         <w:jc w:val="left"/>
         <w:rPr>
-          <w:rFonts w:ascii="楷体" w:eastAsia="楷体" w:hAnsi="楷体"/>
+          <w:rFonts w:ascii="楷体" w:eastAsia="楷体" w:hAnsi="楷体" w:hint="eastAsia"/>
           <w:sz w:val="18"/>
           <w:szCs w:val="28"/>
         </w:rPr>
@@ -9936,7 +9946,7 @@
         <w:jc w:val="left"/>
         <w:outlineLvl w:val="2"/>
         <w:rPr>
-          <w:rFonts w:hAnsiTheme="majorHAnsi" w:cstheme="majorBidi"/>
+          <w:rFonts w:hAnsiTheme="majorHAnsi" w:cstheme="majorBidi" w:hint="eastAsia"/>
           <w:b/>
           <w:sz w:val="30"/>
           <w:szCs w:val="32"/>
@@ -12233,7 +12243,7 @@
         <w:jc w:val="left"/>
         <w:outlineLvl w:val="2"/>
         <w:rPr>
-          <w:rFonts w:hAnsiTheme="majorHAnsi" w:cstheme="majorBidi"/>
+          <w:rFonts w:hAnsiTheme="majorHAnsi" w:cstheme="majorBidi" w:hint="eastAsia"/>
           <w:b/>
           <w:sz w:val="30"/>
           <w:szCs w:val="32"/>
@@ -13843,6 +13853,9 @@
     <w:p>
       <w:pPr>
         <w:pStyle w:val="3"/>
+        <w:rPr>
+          <w:rFonts w:hint="eastAsia"/>
+        </w:rPr>
       </w:pPr>
       <w:r>
         <w:t>BL</w:t>
@@ -14722,7 +14735,7 @@
       <w:pPr>
         <w:ind w:firstLine="360"/>
         <w:rPr>
-          <w:rFonts w:ascii="楷体" w:eastAsia="楷体" w:hAnsi="楷体"/>
+          <w:rFonts w:ascii="楷体" w:eastAsia="楷体" w:hAnsi="楷体" w:hint="eastAsia"/>
           <w:sz w:val="18"/>
           <w:szCs w:val="28"/>
         </w:rPr>
@@ -15094,6 +15107,9 @@
     <w:p>
       <w:pPr>
         <w:pStyle w:val="3"/>
+        <w:rPr>
+          <w:rFonts w:hint="eastAsia"/>
+        </w:rPr>
       </w:pPr>
       <w:bookmarkStart w:id="23" w:name="OLE_LINK24"/>
       <w:r>
@@ -17769,6 +17785,9 @@
     <w:p>
       <w:pPr>
         <w:pStyle w:val="3"/>
+        <w:rPr>
+          <w:rFonts w:hint="eastAsia"/>
+        </w:rPr>
       </w:pPr>
       <w:r>
         <w:t>寄存器</w:t>
@@ -18013,6 +18032,9 @@
     <w:p>
       <w:pPr>
         <w:pStyle w:val="2"/>
+        <w:rPr>
+          <w:rFonts w:hint="eastAsia"/>
+        </w:rPr>
       </w:pPr>
       <w:bookmarkStart w:id="33" w:name="_Toc173142878"/>
       <w:r>
@@ -18032,6 +18054,9 @@
     <w:p>
       <w:pPr>
         <w:pStyle w:val="2"/>
+        <w:rPr>
+          <w:rFonts w:hint="eastAsia"/>
+        </w:rPr>
       </w:pPr>
       <w:bookmarkStart w:id="34" w:name="_Toc173142879"/>
       <w:r>
@@ -18045,6 +18070,9 @@
     <w:p>
       <w:pPr>
         <w:pStyle w:val="2"/>
+        <w:rPr>
+          <w:rFonts w:hint="eastAsia"/>
+        </w:rPr>
       </w:pPr>
       <w:bookmarkStart w:id="35" w:name="_Toc173142880"/>
       <w:r>
@@ -18102,6 +18130,9 @@
     <w:p>
       <w:pPr>
         <w:pStyle w:val="2"/>
+        <w:rPr>
+          <w:rFonts w:hint="eastAsia"/>
+        </w:rPr>
       </w:pPr>
       <w:bookmarkStart w:id="37" w:name="_Toc173142881"/>
       <w:r>
@@ -18121,6 +18152,9 @@
     <w:p>
       <w:pPr>
         <w:pStyle w:val="2"/>
+        <w:rPr>
+          <w:rFonts w:hint="eastAsia"/>
+        </w:rPr>
       </w:pPr>
       <w:bookmarkStart w:id="38" w:name="_Toc173142882"/>
       <w:r>
@@ -18206,6 +18240,9 @@
     <w:p>
       <w:pPr>
         <w:pStyle w:val="3"/>
+        <w:rPr>
+          <w:rFonts w:hint="eastAsia"/>
+        </w:rPr>
       </w:pPr>
       <w:r>
         <w:rPr>
@@ -20457,6 +20494,9 @@
     <w:p>
       <w:pPr>
         <w:pStyle w:val="3"/>
+        <w:rPr>
+          <w:rFonts w:hint="eastAsia"/>
+        </w:rPr>
       </w:pPr>
       <w:r>
         <w:rPr>
@@ -20882,6 +20922,9 @@
     <w:p>
       <w:pPr>
         <w:pStyle w:val="3"/>
+        <w:rPr>
+          <w:rFonts w:hint="eastAsia"/>
+        </w:rPr>
       </w:pPr>
       <w:r>
         <w:rPr>
@@ -22068,6 +22111,9 @@
     <w:p>
       <w:pPr>
         <w:pStyle w:val="3"/>
+        <w:rPr>
+          <w:rFonts w:hint="eastAsia"/>
+        </w:rPr>
       </w:pPr>
       <w:r>
         <w:rPr>
@@ -22711,6 +22757,9 @@
     <w:p>
       <w:pPr>
         <w:pStyle w:val="3"/>
+        <w:rPr>
+          <w:rFonts w:hint="eastAsia"/>
+        </w:rPr>
       </w:pPr>
       <w:r>
         <w:rPr>
@@ -22972,6 +23021,9 @@
     <w:p>
       <w:pPr>
         <w:pStyle w:val="2"/>
+        <w:rPr>
+          <w:rFonts w:hint="eastAsia"/>
+        </w:rPr>
       </w:pPr>
       <w:bookmarkStart w:id="46" w:name="_Toc173142884"/>
       <w:r>
@@ -23180,6 +23232,9 @@
               <w:ind w:firstLine="420"/>
               <w:contextualSpacing/>
               <w:jc w:val="center"/>
+              <w:rPr>
+                <w:rFonts w:hint="eastAsia"/>
+              </w:rPr>
             </w:pPr>
             <w:r>
               <w:rPr>
@@ -23200,6 +23255,9 @@
               <w:ind w:firstLineChars="0" w:firstLine="0"/>
               <w:contextualSpacing/>
               <w:jc w:val="center"/>
+              <w:rPr>
+                <w:rFonts w:hint="eastAsia"/>
+              </w:rPr>
             </w:pPr>
             <w:r>
               <w:t>Pa</w:t>
@@ -23226,6 +23284,9 @@
               <w:ind w:firstLine="420"/>
               <w:contextualSpacing/>
               <w:jc w:val="center"/>
+              <w:rPr>
+                <w:rFonts w:hint="eastAsia"/>
+              </w:rPr>
             </w:pPr>
             <w:r>
               <w:rPr>
@@ -23249,6 +23310,9 @@
               <w:ind w:firstLine="420"/>
               <w:contextualSpacing/>
               <w:jc w:val="center"/>
+              <w:rPr>
+                <w:rFonts w:hint="eastAsia"/>
+              </w:rPr>
             </w:pPr>
             <w:r>
               <w:rPr>
@@ -23494,6 +23558,9 @@
     <w:p>
       <w:pPr>
         <w:pStyle w:val="2"/>
+        <w:rPr>
+          <w:rFonts w:hint="eastAsia"/>
+        </w:rPr>
       </w:pPr>
       <w:bookmarkStart w:id="47" w:name="_Toc173142885"/>
       <w:r>
@@ -25498,6 +25565,9 @@
     <w:p>
       <w:pPr>
         <w:pStyle w:val="2"/>
+        <w:rPr>
+          <w:rFonts w:hint="eastAsia"/>
+        </w:rPr>
       </w:pPr>
       <w:bookmarkStart w:id="50" w:name="_Toc173142886"/>
       <w:r>
@@ -25571,6 +25641,9 @@
     <w:p>
       <w:pPr>
         <w:pStyle w:val="2"/>
+        <w:rPr>
+          <w:rFonts w:hint="eastAsia"/>
+        </w:rPr>
       </w:pPr>
       <w:bookmarkStart w:id="52" w:name="_Toc173142888"/>
       <w:r>
@@ -25753,6 +25826,9 @@
     <w:p>
       <w:pPr>
         <w:pStyle w:val="2"/>
+        <w:rPr>
+          <w:rFonts w:hint="eastAsia"/>
+        </w:rPr>
       </w:pPr>
       <w:r>
         <w:rPr>
@@ -25814,6 +25890,9 @@
     <w:p>
       <w:pPr>
         <w:pStyle w:val="2"/>
+        <w:rPr>
+          <w:rFonts w:hint="eastAsia"/>
+        </w:rPr>
       </w:pPr>
       <w:r>
         <w:rPr>
@@ -25874,6 +25953,9 @@
     <w:p>
       <w:pPr>
         <w:pStyle w:val="2"/>
+        <w:rPr>
+          <w:rFonts w:hint="eastAsia"/>
+        </w:rPr>
       </w:pPr>
       <w:bookmarkStart w:id="54" w:name="_Toc173142889"/>
       <w:r>
@@ -25894,6 +25976,9 @@
     <w:p>
       <w:pPr>
         <w:pStyle w:val="2"/>
+        <w:rPr>
+          <w:rFonts w:hint="eastAsia"/>
+        </w:rPr>
       </w:pPr>
       <w:bookmarkStart w:id="55" w:name="_Toc173142890"/>
       <w:r>
@@ -25907,6 +25992,9 @@
     <w:p>
       <w:pPr>
         <w:pStyle w:val="2"/>
+        <w:rPr>
+          <w:rFonts w:hint="eastAsia"/>
+        </w:rPr>
       </w:pPr>
       <w:bookmarkStart w:id="56" w:name="_Toc173142891"/>
       <w:r>
@@ -25920,6 +26008,9 @@
     <w:p>
       <w:pPr>
         <w:pStyle w:val="2"/>
+        <w:rPr>
+          <w:rFonts w:hint="eastAsia"/>
+        </w:rPr>
       </w:pPr>
       <w:bookmarkStart w:id="57" w:name="_Toc173142892"/>
       <w:r>
@@ -25933,6 +26024,9 @@
     <w:p>
       <w:pPr>
         <w:pStyle w:val="2"/>
+        <w:rPr>
+          <w:rFonts w:hint="eastAsia"/>
+        </w:rPr>
       </w:pPr>
       <w:bookmarkStart w:id="58" w:name="_Toc173142893"/>
       <w:r>
@@ -25946,6 +26040,9 @@
     <w:p>
       <w:pPr>
         <w:pStyle w:val="2"/>
+        <w:rPr>
+          <w:rFonts w:hint="eastAsia"/>
+        </w:rPr>
       </w:pPr>
       <w:bookmarkStart w:id="59" w:name="_Toc173142894"/>
       <w:r>
@@ -25959,6 +26056,9 @@
     <w:p>
       <w:pPr>
         <w:pStyle w:val="2"/>
+        <w:rPr>
+          <w:rFonts w:hint="eastAsia"/>
+        </w:rPr>
       </w:pPr>
       <w:bookmarkStart w:id="60" w:name="_Toc173142895"/>
       <w:r>
@@ -25972,6 +26072,9 @@
     <w:p>
       <w:pPr>
         <w:pStyle w:val="2"/>
+        <w:rPr>
+          <w:rFonts w:hint="eastAsia"/>
+        </w:rPr>
       </w:pPr>
       <w:bookmarkStart w:id="61" w:name="_Toc173142896"/>
       <w:r>
@@ -25985,6 +26088,9 @@
     <w:p>
       <w:pPr>
         <w:pStyle w:val="2"/>
+        <w:rPr>
+          <w:rFonts w:hint="eastAsia"/>
+        </w:rPr>
       </w:pPr>
       <w:bookmarkStart w:id="62" w:name="_Toc173142897"/>
       <w:r>
@@ -26011,6 +26117,9 @@
     <w:p>
       <w:pPr>
         <w:pStyle w:val="2"/>
+        <w:rPr>
+          <w:rFonts w:hint="eastAsia"/>
+        </w:rPr>
       </w:pPr>
       <w:bookmarkStart w:id="64" w:name="_Toc173142899"/>
       <w:r>
@@ -26024,6 +26133,9 @@
     <w:p>
       <w:pPr>
         <w:pStyle w:val="2"/>
+        <w:rPr>
+          <w:rFonts w:hint="eastAsia"/>
+        </w:rPr>
       </w:pPr>
       <w:bookmarkStart w:id="65" w:name="_Toc173142900"/>
       <w:r>
@@ -26037,6 +26149,9 @@
     <w:p>
       <w:pPr>
         <w:pStyle w:val="3"/>
+        <w:rPr>
+          <w:rFonts w:hint="eastAsia"/>
+        </w:rPr>
       </w:pPr>
       <w:r>
         <w:rPr>
@@ -26048,6 +26163,9 @@
     <w:p>
       <w:pPr>
         <w:pStyle w:val="3"/>
+        <w:rPr>
+          <w:rFonts w:hint="eastAsia"/>
+        </w:rPr>
       </w:pPr>
       <w:r>
         <w:rPr>
@@ -26059,6 +26177,9 @@
     <w:p>
       <w:pPr>
         <w:pStyle w:val="3"/>
+        <w:rPr>
+          <w:rFonts w:hint="eastAsia"/>
+        </w:rPr>
       </w:pPr>
       <w:r>
         <w:rPr>
@@ -26070,6 +26191,9 @@
     <w:p>
       <w:pPr>
         <w:pStyle w:val="3"/>
+        <w:rPr>
+          <w:rFonts w:hint="eastAsia"/>
+        </w:rPr>
       </w:pPr>
       <w:r>
         <w:rPr>
@@ -26081,6 +26205,9 @@
     <w:p>
       <w:pPr>
         <w:pStyle w:val="3"/>
+        <w:rPr>
+          <w:rFonts w:hint="eastAsia"/>
+        </w:rPr>
       </w:pPr>
       <w:r>
         <w:rPr>
@@ -26105,6 +26232,9 @@
     <w:p>
       <w:pPr>
         <w:pStyle w:val="2"/>
+        <w:rPr>
+          <w:rFonts w:hint="eastAsia"/>
+        </w:rPr>
       </w:pPr>
       <w:bookmarkStart w:id="67" w:name="_Toc173142902"/>
       <w:r>
@@ -26118,6 +26248,9 @@
     <w:p>
       <w:pPr>
         <w:pStyle w:val="3"/>
+        <w:rPr>
+          <w:rFonts w:hint="eastAsia"/>
+        </w:rPr>
       </w:pPr>
       <w:r>
         <w:rPr>
@@ -26135,6 +26268,9 @@
     <w:p>
       <w:pPr>
         <w:pStyle w:val="3"/>
+        <w:rPr>
+          <w:rFonts w:hint="eastAsia"/>
+        </w:rPr>
       </w:pPr>
       <w:r>
         <w:rPr>
@@ -26146,6 +26282,9 @@
     <w:p>
       <w:pPr>
         <w:pStyle w:val="3"/>
+        <w:rPr>
+          <w:rFonts w:hint="eastAsia"/>
+        </w:rPr>
       </w:pPr>
       <w:r>
         <w:rPr>
@@ -26158,6 +26297,9 @@
     <w:p>
       <w:pPr>
         <w:pStyle w:val="2"/>
+        <w:rPr>
+          <w:rFonts w:hint="eastAsia"/>
+        </w:rPr>
       </w:pPr>
       <w:bookmarkStart w:id="68" w:name="_Toc173142903"/>
       <w:r>
@@ -26171,6 +26313,9 @@
     <w:p>
       <w:pPr>
         <w:pStyle w:val="3"/>
+        <w:rPr>
+          <w:rFonts w:hint="eastAsia"/>
+        </w:rPr>
       </w:pPr>
       <w:r>
         <w:rPr>
@@ -26226,6 +26371,9 @@
     <w:p>
       <w:pPr>
         <w:pStyle w:val="3"/>
+        <w:rPr>
+          <w:rFonts w:hint="eastAsia"/>
+        </w:rPr>
       </w:pPr>
       <w:r>
         <w:rPr>
@@ -26237,6 +26385,9 @@
     <w:p>
       <w:pPr>
         <w:pStyle w:val="3"/>
+        <w:rPr>
+          <w:rFonts w:hint="eastAsia"/>
+        </w:rPr>
       </w:pPr>
       <w:r>
         <w:rPr>
@@ -26248,6 +26399,9 @@
     <w:p>
       <w:pPr>
         <w:pStyle w:val="3"/>
+        <w:rPr>
+          <w:rFonts w:hint="eastAsia"/>
+        </w:rPr>
       </w:pPr>
       <w:r>
         <w:rPr>
@@ -26259,6 +26413,9 @@
     <w:p>
       <w:pPr>
         <w:pStyle w:val="2"/>
+        <w:rPr>
+          <w:rFonts w:hint="eastAsia"/>
+        </w:rPr>
       </w:pPr>
       <w:bookmarkStart w:id="69" w:name="_Toc173142904"/>
       <w:r>
@@ -26278,6 +26435,9 @@
     <w:p>
       <w:pPr>
         <w:pStyle w:val="3"/>
+        <w:rPr>
+          <w:rFonts w:hint="eastAsia"/>
+        </w:rPr>
       </w:pPr>
       <w:r>
         <w:t>@</w:t>
@@ -26295,6 +26455,9 @@
     <w:p>
       <w:pPr>
         <w:pStyle w:val="3"/>
+        <w:rPr>
+          <w:rFonts w:hint="eastAsia"/>
+        </w:rPr>
       </w:pPr>
       <w:r>
         <w:rPr>
@@ -26312,6 +26475,9 @@
     <w:p>
       <w:pPr>
         <w:pStyle w:val="3"/>
+        <w:rPr>
+          <w:rFonts w:hint="eastAsia"/>
+        </w:rPr>
       </w:pPr>
       <w:r>
         <w:rPr>
@@ -26347,6 +26513,9 @@
     <w:p>
       <w:pPr>
         <w:pStyle w:val="2"/>
+        <w:rPr>
+          <w:rFonts w:hint="eastAsia"/>
+        </w:rPr>
       </w:pPr>
       <w:bookmarkStart w:id="70" w:name="_Toc173142905"/>
       <w:r>
@@ -26385,6 +26554,9 @@
     <w:p>
       <w:pPr>
         <w:pStyle w:val="2"/>
+        <w:rPr>
+          <w:rFonts w:hint="eastAsia"/>
+        </w:rPr>
       </w:pPr>
       <w:bookmarkStart w:id="72" w:name="_Toc173142907"/>
       <w:r>
@@ -26410,6 +26582,9 @@
     <w:p>
       <w:pPr>
         <w:pStyle w:val="2"/>
+        <w:rPr>
+          <w:rFonts w:hint="eastAsia"/>
+        </w:rPr>
       </w:pPr>
       <w:bookmarkStart w:id="73" w:name="_Toc173142908"/>
       <w:r>
@@ -26429,6 +26604,9 @@
     <w:p>
       <w:pPr>
         <w:pStyle w:val="3"/>
+        <w:rPr>
+          <w:rFonts w:hint="eastAsia"/>
+        </w:rPr>
       </w:pPr>
       <w:r>
         <w:rPr>
@@ -26446,6 +26624,9 @@
     <w:p>
       <w:pPr>
         <w:pStyle w:val="3"/>
+        <w:rPr>
+          <w:rFonts w:hint="eastAsia"/>
+        </w:rPr>
       </w:pPr>
       <w:r>
         <w:rPr>
@@ -26475,6 +26656,9 @@
     <w:p>
       <w:pPr>
         <w:pStyle w:val="2"/>
+        <w:rPr>
+          <w:rFonts w:hint="eastAsia"/>
+        </w:rPr>
       </w:pPr>
       <w:bookmarkStart w:id="74" w:name="_Toc173142909"/>
       <w:r>
@@ -26494,6 +26678,9 @@
     <w:p>
       <w:pPr>
         <w:pStyle w:val="3"/>
+        <w:rPr>
+          <w:rFonts w:hint="eastAsia"/>
+        </w:rPr>
       </w:pPr>
       <w:r>
         <w:rPr>
@@ -26505,6 +26692,9 @@
     <w:p>
       <w:pPr>
         <w:pStyle w:val="3"/>
+        <w:rPr>
+          <w:rFonts w:hint="eastAsia"/>
+        </w:rPr>
       </w:pPr>
       <w:r>
         <w:rPr>
@@ -26516,6 +26706,9 @@
     <w:p>
       <w:pPr>
         <w:pStyle w:val="3"/>
+        <w:rPr>
+          <w:rFonts w:hint="eastAsia"/>
+        </w:rPr>
       </w:pPr>
       <w:r>
         <w:rPr>
@@ -26528,6 +26721,9 @@
     <w:p>
       <w:pPr>
         <w:pStyle w:val="3"/>
+        <w:rPr>
+          <w:rFonts w:hint="eastAsia"/>
+        </w:rPr>
       </w:pPr>
       <w:r>
         <w:rPr>
@@ -26539,6 +26735,9 @@
     <w:p>
       <w:pPr>
         <w:pStyle w:val="3"/>
+        <w:rPr>
+          <w:rFonts w:hint="eastAsia"/>
+        </w:rPr>
       </w:pPr>
       <w:r>
         <w:rPr>
@@ -26550,6 +26749,9 @@
     <w:p>
       <w:pPr>
         <w:pStyle w:val="2"/>
+        <w:rPr>
+          <w:rFonts w:hint="eastAsia"/>
+        </w:rPr>
       </w:pPr>
       <w:bookmarkStart w:id="75" w:name="_Toc173142910"/>
       <w:r>
@@ -26569,6 +26771,9 @@
     <w:p>
       <w:pPr>
         <w:pStyle w:val="3"/>
+        <w:rPr>
+          <w:rFonts w:hint="eastAsia"/>
+        </w:rPr>
       </w:pPr>
       <w:r>
         <w:rPr>
@@ -26609,6 +26814,9 @@
     <w:p>
       <w:pPr>
         <w:pStyle w:val="3"/>
+        <w:rPr>
+          <w:rFonts w:hint="eastAsia"/>
+        </w:rPr>
       </w:pPr>
       <w:r>
         <w:rPr>
@@ -26620,6 +26828,9 @@
     <w:p>
       <w:pPr>
         <w:pStyle w:val="3"/>
+        <w:rPr>
+          <w:rFonts w:hint="eastAsia"/>
+        </w:rPr>
       </w:pPr>
       <w:r>
         <w:rPr>
@@ -26637,6 +26848,9 @@
     <w:p>
       <w:pPr>
         <w:pStyle w:val="3"/>
+        <w:rPr>
+          <w:rFonts w:hint="eastAsia"/>
+        </w:rPr>
       </w:pPr>
       <w:r>
         <w:rPr>
@@ -26648,6 +26862,9 @@
     <w:p>
       <w:pPr>
         <w:pStyle w:val="3"/>
+        <w:rPr>
+          <w:rFonts w:hint="eastAsia"/>
+        </w:rPr>
       </w:pPr>
       <w:r>
         <w:rPr>
@@ -26659,6 +26876,9 @@
     <w:p>
       <w:pPr>
         <w:pStyle w:val="3"/>
+        <w:rPr>
+          <w:rFonts w:hint="eastAsia"/>
+        </w:rPr>
       </w:pPr>
       <w:r>
         <w:rPr>
@@ -26682,6 +26902,9 @@
     <w:p>
       <w:pPr>
         <w:pStyle w:val="2"/>
+        <w:rPr>
+          <w:rFonts w:hint="eastAsia"/>
+        </w:rPr>
       </w:pPr>
       <w:bookmarkStart w:id="76" w:name="_Toc173142911"/>
       <w:r>
@@ -26701,6 +26924,9 @@
     <w:p>
       <w:pPr>
         <w:pStyle w:val="3"/>
+        <w:rPr>
+          <w:rFonts w:hint="eastAsia"/>
+        </w:rPr>
       </w:pPr>
       <w:r>
         <w:rPr>
@@ -26712,6 +26938,9 @@
     <w:p>
       <w:pPr>
         <w:pStyle w:val="3"/>
+        <w:rPr>
+          <w:rFonts w:hint="eastAsia"/>
+        </w:rPr>
       </w:pPr>
       <w:r>
         <w:rPr>
@@ -26723,6 +26952,9 @@
     <w:p>
       <w:pPr>
         <w:pStyle w:val="3"/>
+        <w:rPr>
+          <w:rFonts w:hint="eastAsia"/>
+        </w:rPr>
       </w:pPr>
       <w:r>
         <w:rPr>
@@ -26734,6 +26966,9 @@
     <w:p>
       <w:pPr>
         <w:pStyle w:val="3"/>
+        <w:rPr>
+          <w:rFonts w:hint="eastAsia"/>
+        </w:rPr>
       </w:pPr>
       <w:r>
         <w:rPr>
@@ -26745,6 +26980,9 @@
     <w:p>
       <w:pPr>
         <w:pStyle w:val="3"/>
+        <w:rPr>
+          <w:rFonts w:hint="eastAsia"/>
+        </w:rPr>
       </w:pPr>
       <w:r>
         <w:rPr>
@@ -26756,6 +26994,9 @@
     <w:p>
       <w:pPr>
         <w:pStyle w:val="3"/>
+        <w:rPr>
+          <w:rFonts w:hint="eastAsia"/>
+        </w:rPr>
       </w:pPr>
       <w:r>
         <w:rPr>
@@ -26920,6 +27161,9 @@
     <w:p>
       <w:pPr>
         <w:pStyle w:val="3"/>
+        <w:rPr>
+          <w:rFonts w:hint="eastAsia"/>
+        </w:rPr>
       </w:pPr>
       <w:r>
         <w:t>RB</w:t>
@@ -29290,6 +29534,9 @@
       <w:pPr>
         <w:pStyle w:val="CASIOX"/>
         <w:ind w:firstLine="420"/>
+        <w:rPr>
+          <w:rFonts w:hint="eastAsia"/>
+        </w:rPr>
       </w:pPr>
     </w:p>
     <w:p>
@@ -29652,7 +29899,7 @@
 </file>
 
 <file path=word/endnotes.xml><?xml version="1.0" encoding="utf-8"?>
-<w:endnotes xmlns:wpc="http://schemas.microsoft.com/office/word/2010/wordprocessingCanvas" xmlns:cx="http://schemas.microsoft.com/office/drawing/2014/chartex" xmlns:cx1="http://schemas.microsoft.com/office/drawing/2015/9/8/chartex" xmlns:cx2="http://schemas.microsoft.com/office/drawing/2015/10/21/chartex" xmlns:cx3="http://schemas.microsoft.com/office/drawing/2016/5/9/chartex" xmlns:cx4="http://schemas.microsoft.com/office/drawing/2016/5/10/chartex" xmlns:cx5="http://schemas.microsoft.com/office/drawing/2016/5/11/chartex" xmlns:cx6="http://schemas.microsoft.com/office/drawing/2016/5/12/chartex" xmlns:cx7="http://schemas.microsoft.com/office/drawing/2016/5/13/chartex" xmlns:cx8="http://schemas.microsoft.com/office/drawing/2016/5/14/chartex" xmlns:mc="http://schemas.openxmlformats.org/markup-compatibility/2006" xmlns:aink="http://schemas.microsoft.com/office/drawing/2016/ink" xmlns:am3d="http://schemas.microsoft.com/office/drawing/2017/model3d" xmlns:o="urn:schemas-microsoft-com:office:office" xmlns:oel="http://schemas.microsoft.com/office/2019/extlst" xmlns:r="http://schemas.openxmlformats.org/officeDocument/2006/relationships" xmlns:m="http://schemas.openxmlformats.org/officeDocument/2006/math" xmlns:v="urn:schemas-microsoft-com:vml" xmlns:wp14="http://schemas.microsoft.com/office/word/2010/wordprocessingDrawing" xmlns:wp="http://schemas.openxmlformats.org/drawingml/2006/wordprocessingDrawing" xmlns:w10="urn:schemas-microsoft-com:office:word" xmlns:w="http://schemas.openxmlformats.org/wordprocessingml/2006/main" xmlns:w14="http://schemas.microsoft.com/office/word/2010/wordml" xmlns:w15="http://schemas.microsoft.com/office/word/2012/wordml" xmlns:w16cex="http://schemas.microsoft.com/office/word/2018/wordml/cex" xmlns:w16cid="http://schemas.microsoft.com/office/word/2016/wordml/cid" xmlns:w16="http://schemas.microsoft.com/office/word/2018/wordml" xmlns:w16du="http://schemas.microsoft.com/office/word/2023/wordml/word16du" xmlns:w16sdtdh="http://schemas.microsoft.com/office/word/2020/wordml/sdtdatahash" xmlns:w16se="http://schemas.microsoft.com/office/word/2015/wordml/symex" xmlns:wpg="http://schemas.microsoft.com/office/word/2010/wordprocessingGroup" xmlns:wpi="http://schemas.microsoft.com/office/word/2010/wordprocessingInk" xmlns:wne="http://schemas.microsoft.com/office/word/2006/wordml" xmlns:wps="http://schemas.microsoft.com/office/word/2010/wordprocessingShape" mc:Ignorable="w14 w15 w16se w16cid w16 w16cex w16sdtdh w16du wp14">
+<w:endnotes xmlns:wpc="http://schemas.microsoft.com/office/word/2010/wordprocessingCanvas" xmlns:cx="http://schemas.microsoft.com/office/drawing/2014/chartex" xmlns:cx1="http://schemas.microsoft.com/office/drawing/2015/9/8/chartex" xmlns:cx2="http://schemas.microsoft.com/office/drawing/2015/10/21/chartex" xmlns:cx3="http://schemas.microsoft.com/office/drawing/2016/5/9/chartex" xmlns:cx4="http://schemas.microsoft.com/office/drawing/2016/5/10/chartex" xmlns:cx5="http://schemas.microsoft.com/office/drawing/2016/5/11/chartex" xmlns:cx6="http://schemas.microsoft.com/office/drawing/2016/5/12/chartex" xmlns:cx7="http://schemas.microsoft.com/office/drawing/2016/5/13/chartex" xmlns:cx8="http://schemas.microsoft.com/office/drawing/2016/5/14/chartex" xmlns:mc="http://schemas.openxmlformats.org/markup-compatibility/2006" xmlns:aink="http://schemas.microsoft.com/office/drawing/2016/ink" xmlns:am3d="http://schemas.microsoft.com/office/drawing/2017/model3d" xmlns:o="urn:schemas-microsoft-com:office:office" xmlns:oel="http://schemas.microsoft.com/office/2019/extlst" xmlns:r="http://schemas.openxmlformats.org/officeDocument/2006/relationships" xmlns:m="http://schemas.openxmlformats.org/officeDocument/2006/math" xmlns:v="urn:schemas-microsoft-com:vml" xmlns:wp14="http://schemas.microsoft.com/office/word/2010/wordprocessingDrawing" xmlns:wp="http://schemas.openxmlformats.org/drawingml/2006/wordprocessingDrawing" xmlns:w10="urn:schemas-microsoft-com:office:word" xmlns:w="http://schemas.openxmlformats.org/wordprocessingml/2006/main" xmlns:w14="http://schemas.microsoft.com/office/word/2010/wordml" xmlns:w15="http://schemas.microsoft.com/office/word/2012/wordml" xmlns:w16cex="http://schemas.microsoft.com/office/word/2018/wordml/cex" xmlns:w16cid="http://schemas.microsoft.com/office/word/2016/wordml/cid" xmlns:w16="http://schemas.microsoft.com/office/word/2018/wordml" xmlns:w16du="http://schemas.microsoft.com/office/word/2023/wordml/word16du" xmlns:w16sdtdh="http://schemas.microsoft.com/office/word/2020/wordml/sdtdatahash" xmlns:w16sdtfl="http://schemas.microsoft.com/office/word/2024/wordml/sdtformatlock" xmlns:w16se="http://schemas.microsoft.com/office/word/2015/wordml/symex" xmlns:wpg="http://schemas.microsoft.com/office/word/2010/wordprocessingGroup" xmlns:wpi="http://schemas.microsoft.com/office/word/2010/wordprocessingInk" xmlns:wne="http://schemas.microsoft.com/office/word/2006/wordml" xmlns:wps="http://schemas.microsoft.com/office/word/2010/wordprocessingShape" mc:Ignorable="w14 w15 w16se w16cid w16 w16cex w16sdtdh w16sdtfl w16du wp14">
   <w:endnote w:type="separator" w:id="-1">
     <w:p>
       <w:pPr>
@@ -29687,7 +29934,7 @@
 </file>
 
 <file path=word/footer1.xml><?xml version="1.0" encoding="utf-8"?>
-<w:ftr xmlns:wpc="http://schemas.microsoft.com/office/word/2010/wordprocessingCanvas" xmlns:cx="http://schemas.microsoft.com/office/drawing/2014/chartex" xmlns:cx1="http://schemas.microsoft.com/office/drawing/2015/9/8/chartex" xmlns:cx2="http://schemas.microsoft.com/office/drawing/2015/10/21/chartex" xmlns:cx3="http://schemas.microsoft.com/office/drawing/2016/5/9/chartex" xmlns:cx4="http://schemas.microsoft.com/office/drawing/2016/5/10/chartex" xmlns:cx5="http://schemas.microsoft.com/office/drawing/2016/5/11/chartex" xmlns:cx6="http://schemas.microsoft.com/office/drawing/2016/5/12/chartex" xmlns:cx7="http://schemas.microsoft.com/office/drawing/2016/5/13/chartex" xmlns:cx8="http://schemas.microsoft.com/office/drawing/2016/5/14/chartex" xmlns:mc="http://schemas.openxmlformats.org/markup-compatibility/2006" xmlns:aink="http://schemas.microsoft.com/office/drawing/2016/ink" xmlns:am3d="http://schemas.microsoft.com/office/drawing/2017/model3d" xmlns:o="urn:schemas-microsoft-com:office:office" xmlns:oel="http://schemas.microsoft.com/office/2019/extlst" xmlns:r="http://schemas.openxmlformats.org/officeDocument/2006/relationships" xmlns:m="http://schemas.openxmlformats.org/officeDocument/2006/math" xmlns:v="urn:schemas-microsoft-com:vml" xmlns:wp14="http://schemas.microsoft.com/office/word/2010/wordprocessingDrawing" xmlns:wp="http://schemas.openxmlformats.org/drawingml/2006/wordprocessingDrawing" xmlns:w10="urn:schemas-microsoft-com:office:word" xmlns:w="http://schemas.openxmlformats.org/wordprocessingml/2006/main" xmlns:w14="http://schemas.microsoft.com/office/word/2010/wordml" xmlns:w15="http://schemas.microsoft.com/office/word/2012/wordml" xmlns:w16cex="http://schemas.microsoft.com/office/word/2018/wordml/cex" xmlns:w16cid="http://schemas.microsoft.com/office/word/2016/wordml/cid" xmlns:w16="http://schemas.microsoft.com/office/word/2018/wordml" xmlns:w16du="http://schemas.microsoft.com/office/word/2023/wordml/word16du" xmlns:w16sdtdh="http://schemas.microsoft.com/office/word/2020/wordml/sdtdatahash" xmlns:w16se="http://schemas.microsoft.com/office/word/2015/wordml/symex" xmlns:wpg="http://schemas.microsoft.com/office/word/2010/wordprocessingGroup" xmlns:wpi="http://schemas.microsoft.com/office/word/2010/wordprocessingInk" xmlns:wne="http://schemas.microsoft.com/office/word/2006/wordml" xmlns:wps="http://schemas.microsoft.com/office/word/2010/wordprocessingShape" mc:Ignorable="w14 w15 w16se w16cid w16 w16cex w16sdtdh w16du wp14">
+<w:ftr xmlns:wpc="http://schemas.microsoft.com/office/word/2010/wordprocessingCanvas" xmlns:cx="http://schemas.microsoft.com/office/drawing/2014/chartex" xmlns:cx1="http://schemas.microsoft.com/office/drawing/2015/9/8/chartex" xmlns:cx2="http://schemas.microsoft.com/office/drawing/2015/10/21/chartex" xmlns:cx3="http://schemas.microsoft.com/office/drawing/2016/5/9/chartex" xmlns:cx4="http://schemas.microsoft.com/office/drawing/2016/5/10/chartex" xmlns:cx5="http://schemas.microsoft.com/office/drawing/2016/5/11/chartex" xmlns:cx6="http://schemas.microsoft.com/office/drawing/2016/5/12/chartex" xmlns:cx7="http://schemas.microsoft.com/office/drawing/2016/5/13/chartex" xmlns:cx8="http://schemas.microsoft.com/office/drawing/2016/5/14/chartex" xmlns:mc="http://schemas.openxmlformats.org/markup-compatibility/2006" xmlns:aink="http://schemas.microsoft.com/office/drawing/2016/ink" xmlns:am3d="http://schemas.microsoft.com/office/drawing/2017/model3d" xmlns:o="urn:schemas-microsoft-com:office:office" xmlns:oel="http://schemas.microsoft.com/office/2019/extlst" xmlns:r="http://schemas.openxmlformats.org/officeDocument/2006/relationships" xmlns:m="http://schemas.openxmlformats.org/officeDocument/2006/math" xmlns:v="urn:schemas-microsoft-com:vml" xmlns:wp14="http://schemas.microsoft.com/office/word/2010/wordprocessingDrawing" xmlns:wp="http://schemas.openxmlformats.org/drawingml/2006/wordprocessingDrawing" xmlns:w10="urn:schemas-microsoft-com:office:word" xmlns:w="http://schemas.openxmlformats.org/wordprocessingml/2006/main" xmlns:w14="http://schemas.microsoft.com/office/word/2010/wordml" xmlns:w15="http://schemas.microsoft.com/office/word/2012/wordml" xmlns:w16cex="http://schemas.microsoft.com/office/word/2018/wordml/cex" xmlns:w16cid="http://schemas.microsoft.com/office/word/2016/wordml/cid" xmlns:w16="http://schemas.microsoft.com/office/word/2018/wordml" xmlns:w16du="http://schemas.microsoft.com/office/word/2023/wordml/word16du" xmlns:w16sdtdh="http://schemas.microsoft.com/office/word/2020/wordml/sdtdatahash" xmlns:w16sdtfl="http://schemas.microsoft.com/office/word/2024/wordml/sdtformatlock" xmlns:w16se="http://schemas.microsoft.com/office/word/2015/wordml/symex" xmlns:wpg="http://schemas.microsoft.com/office/word/2010/wordprocessingGroup" xmlns:wpi="http://schemas.microsoft.com/office/word/2010/wordprocessingInk" xmlns:wne="http://schemas.microsoft.com/office/word/2006/wordml" xmlns:wps="http://schemas.microsoft.com/office/word/2010/wordprocessingShape" mc:Ignorable="w14 w15 w16se w16cid w16 w16cex w16sdtdh w16sdtfl w16du wp14">
   <w:p>
     <w:pPr>
       <w:pStyle w:val="af2"/>
@@ -29698,7 +29945,7 @@
 </file>
 
 <file path=word/footer2.xml><?xml version="1.0" encoding="utf-8"?>
-<w:ftr xmlns:wpc="http://schemas.microsoft.com/office/word/2010/wordprocessingCanvas" xmlns:cx="http://schemas.microsoft.com/office/drawing/2014/chartex" xmlns:cx1="http://schemas.microsoft.com/office/drawing/2015/9/8/chartex" xmlns:cx2="http://schemas.microsoft.com/office/drawing/2015/10/21/chartex" xmlns:cx3="http://schemas.microsoft.com/office/drawing/2016/5/9/chartex" xmlns:cx4="http://schemas.microsoft.com/office/drawing/2016/5/10/chartex" xmlns:cx5="http://schemas.microsoft.com/office/drawing/2016/5/11/chartex" xmlns:cx6="http://schemas.microsoft.com/office/drawing/2016/5/12/chartex" xmlns:cx7="http://schemas.microsoft.com/office/drawing/2016/5/13/chartex" xmlns:cx8="http://schemas.microsoft.com/office/drawing/2016/5/14/chartex" xmlns:mc="http://schemas.openxmlformats.org/markup-compatibility/2006" xmlns:aink="http://schemas.microsoft.com/office/drawing/2016/ink" xmlns:am3d="http://schemas.microsoft.com/office/drawing/2017/model3d" xmlns:o="urn:schemas-microsoft-com:office:office" xmlns:oel="http://schemas.microsoft.com/office/2019/extlst" xmlns:r="http://schemas.openxmlformats.org/officeDocument/2006/relationships" xmlns:m="http://schemas.openxmlformats.org/officeDocument/2006/math" xmlns:v="urn:schemas-microsoft-com:vml" xmlns:wp14="http://schemas.microsoft.com/office/word/2010/wordprocessingDrawing" xmlns:wp="http://schemas.openxmlformats.org/drawingml/2006/wordprocessingDrawing" xmlns:w10="urn:schemas-microsoft-com:office:word" xmlns:w="http://schemas.openxmlformats.org/wordprocessingml/2006/main" xmlns:w14="http://schemas.microsoft.com/office/word/2010/wordml" xmlns:w15="http://schemas.microsoft.com/office/word/2012/wordml" xmlns:w16cex="http://schemas.microsoft.com/office/word/2018/wordml/cex" xmlns:w16cid="http://schemas.microsoft.com/office/word/2016/wordml/cid" xmlns:w16="http://schemas.microsoft.com/office/word/2018/wordml" xmlns:w16du="http://schemas.microsoft.com/office/word/2023/wordml/word16du" xmlns:w16sdtdh="http://schemas.microsoft.com/office/word/2020/wordml/sdtdatahash" xmlns:w16se="http://schemas.microsoft.com/office/word/2015/wordml/symex" xmlns:wpg="http://schemas.microsoft.com/office/word/2010/wordprocessingGroup" xmlns:wpi="http://schemas.microsoft.com/office/word/2010/wordprocessingInk" xmlns:wne="http://schemas.microsoft.com/office/word/2006/wordml" xmlns:wps="http://schemas.microsoft.com/office/word/2010/wordprocessingShape" mc:Ignorable="w14 w15 w16se w16cid w16 w16cex w16sdtdh w16du wp14">
+<w:ftr xmlns:wpc="http://schemas.microsoft.com/office/word/2010/wordprocessingCanvas" xmlns:cx="http://schemas.microsoft.com/office/drawing/2014/chartex" xmlns:cx1="http://schemas.microsoft.com/office/drawing/2015/9/8/chartex" xmlns:cx2="http://schemas.microsoft.com/office/drawing/2015/10/21/chartex" xmlns:cx3="http://schemas.microsoft.com/office/drawing/2016/5/9/chartex" xmlns:cx4="http://schemas.microsoft.com/office/drawing/2016/5/10/chartex" xmlns:cx5="http://schemas.microsoft.com/office/drawing/2016/5/11/chartex" xmlns:cx6="http://schemas.microsoft.com/office/drawing/2016/5/12/chartex" xmlns:cx7="http://schemas.microsoft.com/office/drawing/2016/5/13/chartex" xmlns:cx8="http://schemas.microsoft.com/office/drawing/2016/5/14/chartex" xmlns:mc="http://schemas.openxmlformats.org/markup-compatibility/2006" xmlns:aink="http://schemas.microsoft.com/office/drawing/2016/ink" xmlns:am3d="http://schemas.microsoft.com/office/drawing/2017/model3d" xmlns:o="urn:schemas-microsoft-com:office:office" xmlns:oel="http://schemas.microsoft.com/office/2019/extlst" xmlns:r="http://schemas.openxmlformats.org/officeDocument/2006/relationships" xmlns:m="http://schemas.openxmlformats.org/officeDocument/2006/math" xmlns:v="urn:schemas-microsoft-com:vml" xmlns:wp14="http://schemas.microsoft.com/office/word/2010/wordprocessingDrawing" xmlns:wp="http://schemas.openxmlformats.org/drawingml/2006/wordprocessingDrawing" xmlns:w10="urn:schemas-microsoft-com:office:word" xmlns:w="http://schemas.openxmlformats.org/wordprocessingml/2006/main" xmlns:w14="http://schemas.microsoft.com/office/word/2010/wordml" xmlns:w15="http://schemas.microsoft.com/office/word/2012/wordml" xmlns:w16cex="http://schemas.microsoft.com/office/word/2018/wordml/cex" xmlns:w16cid="http://schemas.microsoft.com/office/word/2016/wordml/cid" xmlns:w16="http://schemas.microsoft.com/office/word/2018/wordml" xmlns:w16du="http://schemas.microsoft.com/office/word/2023/wordml/word16du" xmlns:w16sdtdh="http://schemas.microsoft.com/office/word/2020/wordml/sdtdatahash" xmlns:w16sdtfl="http://schemas.microsoft.com/office/word/2024/wordml/sdtformatlock" xmlns:w16se="http://schemas.microsoft.com/office/word/2015/wordml/symex" xmlns:wpg="http://schemas.microsoft.com/office/word/2010/wordprocessingGroup" xmlns:wpi="http://schemas.microsoft.com/office/word/2010/wordprocessingInk" xmlns:wne="http://schemas.microsoft.com/office/word/2006/wordml" xmlns:wps="http://schemas.microsoft.com/office/word/2010/wordprocessingShape" mc:Ignorable="w14 w15 w16se w16cid w16 w16cex w16sdtdh w16sdtfl w16du wp14">
   <w:p>
     <w:pPr>
       <w:pStyle w:val="af2"/>
@@ -29709,7 +29956,7 @@
 </file>
 
 <file path=word/footer3.xml><?xml version="1.0" encoding="utf-8"?>
-<w:ftr xmlns:wpc="http://schemas.microsoft.com/office/word/2010/wordprocessingCanvas" xmlns:cx="http://schemas.microsoft.com/office/drawing/2014/chartex" xmlns:cx1="http://schemas.microsoft.com/office/drawing/2015/9/8/chartex" xmlns:cx2="http://schemas.microsoft.com/office/drawing/2015/10/21/chartex" xmlns:cx3="http://schemas.microsoft.com/office/drawing/2016/5/9/chartex" xmlns:cx4="http://schemas.microsoft.com/office/drawing/2016/5/10/chartex" xmlns:cx5="http://schemas.microsoft.com/office/drawing/2016/5/11/chartex" xmlns:cx6="http://schemas.microsoft.com/office/drawing/2016/5/12/chartex" xmlns:cx7="http://schemas.microsoft.com/office/drawing/2016/5/13/chartex" xmlns:cx8="http://schemas.microsoft.com/office/drawing/2016/5/14/chartex" xmlns:mc="http://schemas.openxmlformats.org/markup-compatibility/2006" xmlns:aink="http://schemas.microsoft.com/office/drawing/2016/ink" xmlns:am3d="http://schemas.microsoft.com/office/drawing/2017/model3d" xmlns:o="urn:schemas-microsoft-com:office:office" xmlns:oel="http://schemas.microsoft.com/office/2019/extlst" xmlns:r="http://schemas.openxmlformats.org/officeDocument/2006/relationships" xmlns:m="http://schemas.openxmlformats.org/officeDocument/2006/math" xmlns:v="urn:schemas-microsoft-com:vml" xmlns:wp14="http://schemas.microsoft.com/office/word/2010/wordprocessingDrawing" xmlns:wp="http://schemas.openxmlformats.org/drawingml/2006/wordprocessingDrawing" xmlns:w10="urn:schemas-microsoft-com:office:word" xmlns:w="http://schemas.openxmlformats.org/wordprocessingml/2006/main" xmlns:w14="http://schemas.microsoft.com/office/word/2010/wordml" xmlns:w15="http://schemas.microsoft.com/office/word/2012/wordml" xmlns:w16cex="http://schemas.microsoft.com/office/word/2018/wordml/cex" xmlns:w16cid="http://schemas.microsoft.com/office/word/2016/wordml/cid" xmlns:w16="http://schemas.microsoft.com/office/word/2018/wordml" xmlns:w16du="http://schemas.microsoft.com/office/word/2023/wordml/word16du" xmlns:w16sdtdh="http://schemas.microsoft.com/office/word/2020/wordml/sdtdatahash" xmlns:w16se="http://schemas.microsoft.com/office/word/2015/wordml/symex" xmlns:wpg="http://schemas.microsoft.com/office/word/2010/wordprocessingGroup" xmlns:wpi="http://schemas.microsoft.com/office/word/2010/wordprocessingInk" xmlns:wne="http://schemas.microsoft.com/office/word/2006/wordml" xmlns:wps="http://schemas.microsoft.com/office/word/2010/wordprocessingShape" mc:Ignorable="w14 w15 w16se w16cid w16 w16cex w16sdtdh w16du wp14">
+<w:ftr xmlns:wpc="http://schemas.microsoft.com/office/word/2010/wordprocessingCanvas" xmlns:cx="http://schemas.microsoft.com/office/drawing/2014/chartex" xmlns:cx1="http://schemas.microsoft.com/office/drawing/2015/9/8/chartex" xmlns:cx2="http://schemas.microsoft.com/office/drawing/2015/10/21/chartex" xmlns:cx3="http://schemas.microsoft.com/office/drawing/2016/5/9/chartex" xmlns:cx4="http://schemas.microsoft.com/office/drawing/2016/5/10/chartex" xmlns:cx5="http://schemas.microsoft.com/office/drawing/2016/5/11/chartex" xmlns:cx6="http://schemas.microsoft.com/office/drawing/2016/5/12/chartex" xmlns:cx7="http://schemas.microsoft.com/office/drawing/2016/5/13/chartex" xmlns:cx8="http://schemas.microsoft.com/office/drawing/2016/5/14/chartex" xmlns:mc="http://schemas.openxmlformats.org/markup-compatibility/2006" xmlns:aink="http://schemas.microsoft.com/office/drawing/2016/ink" xmlns:am3d="http://schemas.microsoft.com/office/drawing/2017/model3d" xmlns:o="urn:schemas-microsoft-com:office:office" xmlns:oel="http://schemas.microsoft.com/office/2019/extlst" xmlns:r="http://schemas.openxmlformats.org/officeDocument/2006/relationships" xmlns:m="http://schemas.openxmlformats.org/officeDocument/2006/math" xmlns:v="urn:schemas-microsoft-com:vml" xmlns:wp14="http://schemas.microsoft.com/office/word/2010/wordprocessingDrawing" xmlns:wp="http://schemas.openxmlformats.org/drawingml/2006/wordprocessingDrawing" xmlns:w10="urn:schemas-microsoft-com:office:word" xmlns:w="http://schemas.openxmlformats.org/wordprocessingml/2006/main" xmlns:w14="http://schemas.microsoft.com/office/word/2010/wordml" xmlns:w15="http://schemas.microsoft.com/office/word/2012/wordml" xmlns:w16cex="http://schemas.microsoft.com/office/word/2018/wordml/cex" xmlns:w16cid="http://schemas.microsoft.com/office/word/2016/wordml/cid" xmlns:w16="http://schemas.microsoft.com/office/word/2018/wordml" xmlns:w16du="http://schemas.microsoft.com/office/word/2023/wordml/word16du" xmlns:w16sdtdh="http://schemas.microsoft.com/office/word/2020/wordml/sdtdatahash" xmlns:w16sdtfl="http://schemas.microsoft.com/office/word/2024/wordml/sdtformatlock" xmlns:w16se="http://schemas.microsoft.com/office/word/2015/wordml/symex" xmlns:wpg="http://schemas.microsoft.com/office/word/2010/wordprocessingGroup" xmlns:wpi="http://schemas.microsoft.com/office/word/2010/wordprocessingInk" xmlns:wne="http://schemas.microsoft.com/office/word/2006/wordml" xmlns:wps="http://schemas.microsoft.com/office/word/2010/wordprocessingShape" mc:Ignorable="w14 w15 w16se w16cid w16 w16cex w16sdtdh w16sdtfl w16du wp14">
   <w:p>
     <w:pPr>
       <w:pStyle w:val="af2"/>
@@ -29720,7 +29967,7 @@
 </file>
 
 <file path=word/footnotes.xml><?xml version="1.0" encoding="utf-8"?>
-<w:footnotes xmlns:wpc="http://schemas.microsoft.com/office/word/2010/wordprocessingCanvas" xmlns:cx="http://schemas.microsoft.com/office/drawing/2014/chartex" xmlns:cx1="http://schemas.microsoft.com/office/drawing/2015/9/8/chartex" xmlns:cx2="http://schemas.microsoft.com/office/drawing/2015/10/21/chartex" xmlns:cx3="http://schemas.microsoft.com/office/drawing/2016/5/9/chartex" xmlns:cx4="http://schemas.microsoft.com/office/drawing/2016/5/10/chartex" xmlns:cx5="http://schemas.microsoft.com/office/drawing/2016/5/11/chartex" xmlns:cx6="http://schemas.microsoft.com/office/drawing/2016/5/12/chartex" xmlns:cx7="http://schemas.microsoft.com/office/drawing/2016/5/13/chartex" xmlns:cx8="http://schemas.microsoft.com/office/drawing/2016/5/14/chartex" xmlns:mc="http://schemas.openxmlformats.org/markup-compatibility/2006" xmlns:aink="http://schemas.microsoft.com/office/drawing/2016/ink" xmlns:am3d="http://schemas.microsoft.com/office/drawing/2017/model3d" xmlns:o="urn:schemas-microsoft-com:office:office" xmlns:oel="http://schemas.microsoft.com/office/2019/extlst" xmlns:r="http://schemas.openxmlformats.org/officeDocument/2006/relationships" xmlns:m="http://schemas.openxmlformats.org/officeDocument/2006/math" xmlns:v="urn:schemas-microsoft-com:vml" xmlns:wp14="http://schemas.microsoft.com/office/word/2010/wordprocessingDrawing" xmlns:wp="http://schemas.openxmlformats.org/drawingml/2006/wordprocessingDrawing" xmlns:w10="urn:schemas-microsoft-com:office:word" xmlns:w="http://schemas.openxmlformats.org/wordprocessingml/2006/main" xmlns:w14="http://schemas.microsoft.com/office/word/2010/wordml" xmlns:w15="http://schemas.microsoft.com/office/word/2012/wordml" xmlns:w16cex="http://schemas.microsoft.com/office/word/2018/wordml/cex" xmlns:w16cid="http://schemas.microsoft.com/office/word/2016/wordml/cid" xmlns:w16="http://schemas.microsoft.com/office/word/2018/wordml" xmlns:w16du="http://schemas.microsoft.com/office/word/2023/wordml/word16du" xmlns:w16sdtdh="http://schemas.microsoft.com/office/word/2020/wordml/sdtdatahash" xmlns:w16se="http://schemas.microsoft.com/office/word/2015/wordml/symex" xmlns:wpg="http://schemas.microsoft.com/office/word/2010/wordprocessingGroup" xmlns:wpi="http://schemas.microsoft.com/office/word/2010/wordprocessingInk" xmlns:wne="http://schemas.microsoft.com/office/word/2006/wordml" xmlns:wps="http://schemas.microsoft.com/office/word/2010/wordprocessingShape" mc:Ignorable="w14 w15 w16se w16cid w16 w16cex w16sdtdh w16du wp14">
+<w:footnotes xmlns:wpc="http://schemas.microsoft.com/office/word/2010/wordprocessingCanvas" xmlns:cx="http://schemas.microsoft.com/office/drawing/2014/chartex" xmlns:cx1="http://schemas.microsoft.com/office/drawing/2015/9/8/chartex" xmlns:cx2="http://schemas.microsoft.com/office/drawing/2015/10/21/chartex" xmlns:cx3="http://schemas.microsoft.com/office/drawing/2016/5/9/chartex" xmlns:cx4="http://schemas.microsoft.com/office/drawing/2016/5/10/chartex" xmlns:cx5="http://schemas.microsoft.com/office/drawing/2016/5/11/chartex" xmlns:cx6="http://schemas.microsoft.com/office/drawing/2016/5/12/chartex" xmlns:cx7="http://schemas.microsoft.com/office/drawing/2016/5/13/chartex" xmlns:cx8="http://schemas.microsoft.com/office/drawing/2016/5/14/chartex" xmlns:mc="http://schemas.openxmlformats.org/markup-compatibility/2006" xmlns:aink="http://schemas.microsoft.com/office/drawing/2016/ink" xmlns:am3d="http://schemas.microsoft.com/office/drawing/2017/model3d" xmlns:o="urn:schemas-microsoft-com:office:office" xmlns:oel="http://schemas.microsoft.com/office/2019/extlst" xmlns:r="http://schemas.openxmlformats.org/officeDocument/2006/relationships" xmlns:m="http://schemas.openxmlformats.org/officeDocument/2006/math" xmlns:v="urn:schemas-microsoft-com:vml" xmlns:wp14="http://schemas.microsoft.com/office/word/2010/wordprocessingDrawing" xmlns:wp="http://schemas.openxmlformats.org/drawingml/2006/wordprocessingDrawing" xmlns:w10="urn:schemas-microsoft-com:office:word" xmlns:w="http://schemas.openxmlformats.org/wordprocessingml/2006/main" xmlns:w14="http://schemas.microsoft.com/office/word/2010/wordml" xmlns:w15="http://schemas.microsoft.com/office/word/2012/wordml" xmlns:w16cex="http://schemas.microsoft.com/office/word/2018/wordml/cex" xmlns:w16cid="http://schemas.microsoft.com/office/word/2016/wordml/cid" xmlns:w16="http://schemas.microsoft.com/office/word/2018/wordml" xmlns:w16du="http://schemas.microsoft.com/office/word/2023/wordml/word16du" xmlns:w16sdtdh="http://schemas.microsoft.com/office/word/2020/wordml/sdtdatahash" xmlns:w16sdtfl="http://schemas.microsoft.com/office/word/2024/wordml/sdtformatlock" xmlns:w16se="http://schemas.microsoft.com/office/word/2015/wordml/symex" xmlns:wpg="http://schemas.microsoft.com/office/word/2010/wordprocessingGroup" xmlns:wpi="http://schemas.microsoft.com/office/word/2010/wordprocessingInk" xmlns:wne="http://schemas.microsoft.com/office/word/2006/wordml" xmlns:wps="http://schemas.microsoft.com/office/word/2010/wordprocessingShape" mc:Ignorable="w14 w15 w16se w16cid w16 w16cex w16sdtdh w16sdtfl w16du wp14">
   <w:footnote w:type="separator" w:id="-1">
     <w:p>
       <w:pPr>
@@ -29882,7 +30129,7 @@
 </file>
 
 <file path=word/header1.xml><?xml version="1.0" encoding="utf-8"?>
-<w:hdr xmlns:wpc="http://schemas.microsoft.com/office/word/2010/wordprocessingCanvas" xmlns:cx="http://schemas.microsoft.com/office/drawing/2014/chartex" xmlns:cx1="http://schemas.microsoft.com/office/drawing/2015/9/8/chartex" xmlns:cx2="http://schemas.microsoft.com/office/drawing/2015/10/21/chartex" xmlns:cx3="http://schemas.microsoft.com/office/drawing/2016/5/9/chartex" xmlns:cx4="http://schemas.microsoft.com/office/drawing/2016/5/10/chartex" xmlns:cx5="http://schemas.microsoft.com/office/drawing/2016/5/11/chartex" xmlns:cx6="http://schemas.microsoft.com/office/drawing/2016/5/12/chartex" xmlns:cx7="http://schemas.microsoft.com/office/drawing/2016/5/13/chartex" xmlns:cx8="http://schemas.microsoft.com/office/drawing/2016/5/14/chartex" xmlns:mc="http://schemas.openxmlformats.org/markup-compatibility/2006" xmlns:aink="http://schemas.microsoft.com/office/drawing/2016/ink" xmlns:am3d="http://schemas.microsoft.com/office/drawing/2017/model3d" xmlns:o="urn:schemas-microsoft-com:office:office" xmlns:oel="http://schemas.microsoft.com/office/2019/extlst" xmlns:r="http://schemas.openxmlformats.org/officeDocument/2006/relationships" xmlns:m="http://schemas.openxmlformats.org/officeDocument/2006/math" xmlns:v="urn:schemas-microsoft-com:vml" xmlns:wp14="http://schemas.microsoft.com/office/word/2010/wordprocessingDrawing" xmlns:wp="http://schemas.openxmlformats.org/drawingml/2006/wordprocessingDrawing" xmlns:w10="urn:schemas-microsoft-com:office:word" xmlns:w="http://schemas.openxmlformats.org/wordprocessingml/2006/main" xmlns:w14="http://schemas.microsoft.com/office/word/2010/wordml" xmlns:w15="http://schemas.microsoft.com/office/word/2012/wordml" xmlns:w16cex="http://schemas.microsoft.com/office/word/2018/wordml/cex" xmlns:w16cid="http://schemas.microsoft.com/office/word/2016/wordml/cid" xmlns:w16="http://schemas.microsoft.com/office/word/2018/wordml" xmlns:w16du="http://schemas.microsoft.com/office/word/2023/wordml/word16du" xmlns:w16sdtdh="http://schemas.microsoft.com/office/word/2020/wordml/sdtdatahash" xmlns:w16se="http://schemas.microsoft.com/office/word/2015/wordml/symex" xmlns:wpg="http://schemas.microsoft.com/office/word/2010/wordprocessingGroup" xmlns:wpi="http://schemas.microsoft.com/office/word/2010/wordprocessingInk" xmlns:wne="http://schemas.microsoft.com/office/word/2006/wordml" xmlns:wps="http://schemas.microsoft.com/office/word/2010/wordprocessingShape" mc:Ignorable="w14 w15 w16se w16cid w16 w16cex w16sdtdh w16du wp14">
+<w:hdr xmlns:wpc="http://schemas.microsoft.com/office/word/2010/wordprocessingCanvas" xmlns:cx="http://schemas.microsoft.com/office/drawing/2014/chartex" xmlns:cx1="http://schemas.microsoft.com/office/drawing/2015/9/8/chartex" xmlns:cx2="http://schemas.microsoft.com/office/drawing/2015/10/21/chartex" xmlns:cx3="http://schemas.microsoft.com/office/drawing/2016/5/9/chartex" xmlns:cx4="http://schemas.microsoft.com/office/drawing/2016/5/10/chartex" xmlns:cx5="http://schemas.microsoft.com/office/drawing/2016/5/11/chartex" xmlns:cx6="http://schemas.microsoft.com/office/drawing/2016/5/12/chartex" xmlns:cx7="http://schemas.microsoft.com/office/drawing/2016/5/13/chartex" xmlns:cx8="http://schemas.microsoft.com/office/drawing/2016/5/14/chartex" xmlns:mc="http://schemas.openxmlformats.org/markup-compatibility/2006" xmlns:aink="http://schemas.microsoft.com/office/drawing/2016/ink" xmlns:am3d="http://schemas.microsoft.com/office/drawing/2017/model3d" xmlns:o="urn:schemas-microsoft-com:office:office" xmlns:oel="http://schemas.microsoft.com/office/2019/extlst" xmlns:r="http://schemas.openxmlformats.org/officeDocument/2006/relationships" xmlns:m="http://schemas.openxmlformats.org/officeDocument/2006/math" xmlns:v="urn:schemas-microsoft-com:vml" xmlns:wp14="http://schemas.microsoft.com/office/word/2010/wordprocessingDrawing" xmlns:wp="http://schemas.openxmlformats.org/drawingml/2006/wordprocessingDrawing" xmlns:w10="urn:schemas-microsoft-com:office:word" xmlns:w="http://schemas.openxmlformats.org/wordprocessingml/2006/main" xmlns:w14="http://schemas.microsoft.com/office/word/2010/wordml" xmlns:w15="http://schemas.microsoft.com/office/word/2012/wordml" xmlns:w16cex="http://schemas.microsoft.com/office/word/2018/wordml/cex" xmlns:w16cid="http://schemas.microsoft.com/office/word/2016/wordml/cid" xmlns:w16="http://schemas.microsoft.com/office/word/2018/wordml" xmlns:w16du="http://schemas.microsoft.com/office/word/2023/wordml/word16du" xmlns:w16sdtdh="http://schemas.microsoft.com/office/word/2020/wordml/sdtdatahash" xmlns:w16sdtfl="http://schemas.microsoft.com/office/word/2024/wordml/sdtformatlock" xmlns:w16se="http://schemas.microsoft.com/office/word/2015/wordml/symex" xmlns:wpg="http://schemas.microsoft.com/office/word/2010/wordprocessingGroup" xmlns:wpi="http://schemas.microsoft.com/office/word/2010/wordprocessingInk" xmlns:wne="http://schemas.microsoft.com/office/word/2006/wordml" xmlns:wps="http://schemas.microsoft.com/office/word/2010/wordprocessingShape" mc:Ignorable="w14 w15 w16se w16cid w16 w16cex w16sdtdh w16sdtfl w16du wp14">
   <w:p>
     <w:pPr>
       <w:pStyle w:val="af0"/>
@@ -29961,7 +30208,7 @@
 </file>
 
 <file path=word/header2.xml><?xml version="1.0" encoding="utf-8"?>
-<w:hdr xmlns:wpc="http://schemas.microsoft.com/office/word/2010/wordprocessingCanvas" xmlns:cx="http://schemas.microsoft.com/office/drawing/2014/chartex" xmlns:cx1="http://schemas.microsoft.com/office/drawing/2015/9/8/chartex" xmlns:cx2="http://schemas.microsoft.com/office/drawing/2015/10/21/chartex" xmlns:cx3="http://schemas.microsoft.com/office/drawing/2016/5/9/chartex" xmlns:cx4="http://schemas.microsoft.com/office/drawing/2016/5/10/chartex" xmlns:cx5="http://schemas.microsoft.com/office/drawing/2016/5/11/chartex" xmlns:cx6="http://schemas.microsoft.com/office/drawing/2016/5/12/chartex" xmlns:cx7="http://schemas.microsoft.com/office/drawing/2016/5/13/chartex" xmlns:cx8="http://schemas.microsoft.com/office/drawing/2016/5/14/chartex" xmlns:mc="http://schemas.openxmlformats.org/markup-compatibility/2006" xmlns:aink="http://schemas.microsoft.com/office/drawing/2016/ink" xmlns:am3d="http://schemas.microsoft.com/office/drawing/2017/model3d" xmlns:o="urn:schemas-microsoft-com:office:office" xmlns:oel="http://schemas.microsoft.com/office/2019/extlst" xmlns:r="http://schemas.openxmlformats.org/officeDocument/2006/relationships" xmlns:m="http://schemas.openxmlformats.org/officeDocument/2006/math" xmlns:v="urn:schemas-microsoft-com:vml" xmlns:wp14="http://schemas.microsoft.com/office/word/2010/wordprocessingDrawing" xmlns:wp="http://schemas.openxmlformats.org/drawingml/2006/wordprocessingDrawing" xmlns:w10="urn:schemas-microsoft-com:office:word" xmlns:w="http://schemas.openxmlformats.org/wordprocessingml/2006/main" xmlns:w14="http://schemas.microsoft.com/office/word/2010/wordml" xmlns:w15="http://schemas.microsoft.com/office/word/2012/wordml" xmlns:w16cex="http://schemas.microsoft.com/office/word/2018/wordml/cex" xmlns:w16cid="http://schemas.microsoft.com/office/word/2016/wordml/cid" xmlns:w16="http://schemas.microsoft.com/office/word/2018/wordml" xmlns:w16du="http://schemas.microsoft.com/office/word/2023/wordml/word16du" xmlns:w16sdtdh="http://schemas.microsoft.com/office/word/2020/wordml/sdtdatahash" xmlns:w16se="http://schemas.microsoft.com/office/word/2015/wordml/symex" xmlns:wpg="http://schemas.microsoft.com/office/word/2010/wordprocessingGroup" xmlns:wpi="http://schemas.microsoft.com/office/word/2010/wordprocessingInk" xmlns:wne="http://schemas.microsoft.com/office/word/2006/wordml" xmlns:wps="http://schemas.microsoft.com/office/word/2010/wordprocessingShape" mc:Ignorable="w14 w15 w16se w16cid w16 w16cex w16sdtdh w16du wp14">
+<w:hdr xmlns:wpc="http://schemas.microsoft.com/office/word/2010/wordprocessingCanvas" xmlns:cx="http://schemas.microsoft.com/office/drawing/2014/chartex" xmlns:cx1="http://schemas.microsoft.com/office/drawing/2015/9/8/chartex" xmlns:cx2="http://schemas.microsoft.com/office/drawing/2015/10/21/chartex" xmlns:cx3="http://schemas.microsoft.com/office/drawing/2016/5/9/chartex" xmlns:cx4="http://schemas.microsoft.com/office/drawing/2016/5/10/chartex" xmlns:cx5="http://schemas.microsoft.com/office/drawing/2016/5/11/chartex" xmlns:cx6="http://schemas.microsoft.com/office/drawing/2016/5/12/chartex" xmlns:cx7="http://schemas.microsoft.com/office/drawing/2016/5/13/chartex" xmlns:cx8="http://schemas.microsoft.com/office/drawing/2016/5/14/chartex" xmlns:mc="http://schemas.openxmlformats.org/markup-compatibility/2006" xmlns:aink="http://schemas.microsoft.com/office/drawing/2016/ink" xmlns:am3d="http://schemas.microsoft.com/office/drawing/2017/model3d" xmlns:o="urn:schemas-microsoft-com:office:office" xmlns:oel="http://schemas.microsoft.com/office/2019/extlst" xmlns:r="http://schemas.openxmlformats.org/officeDocument/2006/relationships" xmlns:m="http://schemas.openxmlformats.org/officeDocument/2006/math" xmlns:v="urn:schemas-microsoft-com:vml" xmlns:wp14="http://schemas.microsoft.com/office/word/2010/wordprocessingDrawing" xmlns:wp="http://schemas.openxmlformats.org/drawingml/2006/wordprocessingDrawing" xmlns:w10="urn:schemas-microsoft-com:office:word" xmlns:w="http://schemas.openxmlformats.org/wordprocessingml/2006/main" xmlns:w14="http://schemas.microsoft.com/office/word/2010/wordml" xmlns:w15="http://schemas.microsoft.com/office/word/2012/wordml" xmlns:w16cex="http://schemas.microsoft.com/office/word/2018/wordml/cex" xmlns:w16cid="http://schemas.microsoft.com/office/word/2016/wordml/cid" xmlns:w16="http://schemas.microsoft.com/office/word/2018/wordml" xmlns:w16du="http://schemas.microsoft.com/office/word/2023/wordml/word16du" xmlns:w16sdtdh="http://schemas.microsoft.com/office/word/2020/wordml/sdtdatahash" xmlns:w16sdtfl="http://schemas.microsoft.com/office/word/2024/wordml/sdtformatlock" xmlns:w16se="http://schemas.microsoft.com/office/word/2015/wordml/symex" xmlns:wpg="http://schemas.microsoft.com/office/word/2010/wordprocessingGroup" xmlns:wpi="http://schemas.microsoft.com/office/word/2010/wordprocessingInk" xmlns:wne="http://schemas.microsoft.com/office/word/2006/wordml" xmlns:wps="http://schemas.microsoft.com/office/word/2010/wordprocessingShape" mc:Ignorable="w14 w15 w16se w16cid w16 w16cex w16sdtdh w16sdtfl w16du wp14">
   <w:p>
     <w:pPr>
       <w:pStyle w:val="af0"/>
@@ -30024,7 +30271,7 @@
 </file>
 
 <file path=word/header3.xml><?xml version="1.0" encoding="utf-8"?>
-<w:hdr xmlns:wpc="http://schemas.microsoft.com/office/word/2010/wordprocessingCanvas" xmlns:cx="http://schemas.microsoft.com/office/drawing/2014/chartex" xmlns:cx1="http://schemas.microsoft.com/office/drawing/2015/9/8/chartex" xmlns:cx2="http://schemas.microsoft.com/office/drawing/2015/10/21/chartex" xmlns:cx3="http://schemas.microsoft.com/office/drawing/2016/5/9/chartex" xmlns:cx4="http://schemas.microsoft.com/office/drawing/2016/5/10/chartex" xmlns:cx5="http://schemas.microsoft.com/office/drawing/2016/5/11/chartex" xmlns:cx6="http://schemas.microsoft.com/office/drawing/2016/5/12/chartex" xmlns:cx7="http://schemas.microsoft.com/office/drawing/2016/5/13/chartex" xmlns:cx8="http://schemas.microsoft.com/office/drawing/2016/5/14/chartex" xmlns:mc="http://schemas.openxmlformats.org/markup-compatibility/2006" xmlns:aink="http://schemas.microsoft.com/office/drawing/2016/ink" xmlns:am3d="http://schemas.microsoft.com/office/drawing/2017/model3d" xmlns:o="urn:schemas-microsoft-com:office:office" xmlns:oel="http://schemas.microsoft.com/office/2019/extlst" xmlns:r="http://schemas.openxmlformats.org/officeDocument/2006/relationships" xmlns:m="http://schemas.openxmlformats.org/officeDocument/2006/math" xmlns:v="urn:schemas-microsoft-com:vml" xmlns:wp14="http://schemas.microsoft.com/office/word/2010/wordprocessingDrawing" xmlns:wp="http://schemas.openxmlformats.org/drawingml/2006/wordprocessingDrawing" xmlns:w10="urn:schemas-microsoft-com:office:word" xmlns:w="http://schemas.openxmlformats.org/wordprocessingml/2006/main" xmlns:w14="http://schemas.microsoft.com/office/word/2010/wordml" xmlns:w15="http://schemas.microsoft.com/office/word/2012/wordml" xmlns:w16cex="http://schemas.microsoft.com/office/word/2018/wordml/cex" xmlns:w16cid="http://schemas.microsoft.com/office/word/2016/wordml/cid" xmlns:w16="http://schemas.microsoft.com/office/word/2018/wordml" xmlns:w16du="http://schemas.microsoft.com/office/word/2023/wordml/word16du" xmlns:w16sdtdh="http://schemas.microsoft.com/office/word/2020/wordml/sdtdatahash" xmlns:w16se="http://schemas.microsoft.com/office/word/2015/wordml/symex" xmlns:wpg="http://schemas.microsoft.com/office/word/2010/wordprocessingGroup" xmlns:wpi="http://schemas.microsoft.com/office/word/2010/wordprocessingInk" xmlns:wne="http://schemas.microsoft.com/office/word/2006/wordml" xmlns:wps="http://schemas.microsoft.com/office/word/2010/wordprocessingShape" mc:Ignorable="w14 w15 w16se w16cid w16 w16cex w16sdtdh w16du wp14">
+<w:hdr xmlns:wpc="http://schemas.microsoft.com/office/word/2010/wordprocessingCanvas" xmlns:cx="http://schemas.microsoft.com/office/drawing/2014/chartex" xmlns:cx1="http://schemas.microsoft.com/office/drawing/2015/9/8/chartex" xmlns:cx2="http://schemas.microsoft.com/office/drawing/2015/10/21/chartex" xmlns:cx3="http://schemas.microsoft.com/office/drawing/2016/5/9/chartex" xmlns:cx4="http://schemas.microsoft.com/office/drawing/2016/5/10/chartex" xmlns:cx5="http://schemas.microsoft.com/office/drawing/2016/5/11/chartex" xmlns:cx6="http://schemas.microsoft.com/office/drawing/2016/5/12/chartex" xmlns:cx7="http://schemas.microsoft.com/office/drawing/2016/5/13/chartex" xmlns:cx8="http://schemas.microsoft.com/office/drawing/2016/5/14/chartex" xmlns:mc="http://schemas.openxmlformats.org/markup-compatibility/2006" xmlns:aink="http://schemas.microsoft.com/office/drawing/2016/ink" xmlns:am3d="http://schemas.microsoft.com/office/drawing/2017/model3d" xmlns:o="urn:schemas-microsoft-com:office:office" xmlns:oel="http://schemas.microsoft.com/office/2019/extlst" xmlns:r="http://schemas.openxmlformats.org/officeDocument/2006/relationships" xmlns:m="http://schemas.openxmlformats.org/officeDocument/2006/math" xmlns:v="urn:schemas-microsoft-com:vml" xmlns:wp14="http://schemas.microsoft.com/office/word/2010/wordprocessingDrawing" xmlns:wp="http://schemas.openxmlformats.org/drawingml/2006/wordprocessingDrawing" xmlns:w10="urn:schemas-microsoft-com:office:word" xmlns:w="http://schemas.openxmlformats.org/wordprocessingml/2006/main" xmlns:w14="http://schemas.microsoft.com/office/word/2010/wordml" xmlns:w15="http://schemas.microsoft.com/office/word/2012/wordml" xmlns:w16cex="http://schemas.microsoft.com/office/word/2018/wordml/cex" xmlns:w16cid="http://schemas.microsoft.com/office/word/2016/wordml/cid" xmlns:w16="http://schemas.microsoft.com/office/word/2018/wordml" xmlns:w16du="http://schemas.microsoft.com/office/word/2023/wordml/word16du" xmlns:w16sdtdh="http://schemas.microsoft.com/office/word/2020/wordml/sdtdatahash" xmlns:w16sdtfl="http://schemas.microsoft.com/office/word/2024/wordml/sdtformatlock" xmlns:w16se="http://schemas.microsoft.com/office/word/2015/wordml/symex" xmlns:wpg="http://schemas.microsoft.com/office/word/2010/wordprocessingGroup" xmlns:wpi="http://schemas.microsoft.com/office/word/2010/wordprocessingInk" xmlns:wne="http://schemas.microsoft.com/office/word/2006/wordml" xmlns:wps="http://schemas.microsoft.com/office/word/2010/wordprocessingShape" mc:Ignorable="w14 w15 w16se w16cid w16 w16cex w16sdtdh w16sdtfl w16du wp14">
   <w:p>
     <w:pPr>
       <w:pStyle w:val="af0"/>
@@ -30035,7 +30282,7 @@
 </file>
 
 <file path=word/numbering.xml><?xml version="1.0" encoding="utf-8"?>
-<w:numbering xmlns:wpc="http://schemas.microsoft.com/office/word/2010/wordprocessingCanvas" xmlns:cx="http://schemas.microsoft.com/office/drawing/2014/chartex" xmlns:cx1="http://schemas.microsoft.com/office/drawing/2015/9/8/chartex" xmlns:cx2="http://schemas.microsoft.com/office/drawing/2015/10/21/chartex" xmlns:cx3="http://schemas.microsoft.com/office/drawing/2016/5/9/chartex" xmlns:cx4="http://schemas.microsoft.com/office/drawing/2016/5/10/chartex" xmlns:cx5="http://schemas.microsoft.com/office/drawing/2016/5/11/chartex" xmlns:cx6="http://schemas.microsoft.com/office/drawing/2016/5/12/chartex" xmlns:cx7="http://schemas.microsoft.com/office/drawing/2016/5/13/chartex" xmlns:cx8="http://schemas.microsoft.com/office/drawing/2016/5/14/chartex" xmlns:mc="http://schemas.openxmlformats.org/markup-compatibility/2006" xmlns:aink="http://schemas.microsoft.com/office/drawing/2016/ink" xmlns:am3d="http://schemas.microsoft.com/office/drawing/2017/model3d" xmlns:o="urn:schemas-microsoft-com:office:office" xmlns:oel="http://schemas.microsoft.com/office/2019/extlst" xmlns:r="http://schemas.openxmlformats.org/officeDocument/2006/relationships" xmlns:m="http://schemas.openxmlformats.org/officeDocument/2006/math" xmlns:v="urn:schemas-microsoft-com:vml" xmlns:wp14="http://schemas.microsoft.com/office/word/2010/wordprocessingDrawing" xmlns:wp="http://schemas.openxmlformats.org/drawingml/2006/wordprocessingDrawing" xmlns:w10="urn:schemas-microsoft-com:office:word" xmlns:w="http://schemas.openxmlformats.org/wordprocessingml/2006/main" xmlns:w14="http://schemas.microsoft.com/office/word/2010/wordml" xmlns:w15="http://schemas.microsoft.com/office/word/2012/wordml" xmlns:w16cex="http://schemas.microsoft.com/office/word/2018/wordml/cex" xmlns:w16cid="http://schemas.microsoft.com/office/word/2016/wordml/cid" xmlns:w16="http://schemas.microsoft.com/office/word/2018/wordml" xmlns:w16du="http://schemas.microsoft.com/office/word/2023/wordml/word16du" xmlns:w16sdtdh="http://schemas.microsoft.com/office/word/2020/wordml/sdtdatahash" xmlns:w16se="http://schemas.microsoft.com/office/word/2015/wordml/symex" xmlns:wpg="http://schemas.microsoft.com/office/word/2010/wordprocessingGroup" xmlns:wpi="http://schemas.microsoft.com/office/word/2010/wordprocessingInk" xmlns:wne="http://schemas.microsoft.com/office/word/2006/wordml" xmlns:wps="http://schemas.microsoft.com/office/word/2010/wordprocessingShape" mc:Ignorable="w14 w15 w16se w16cid w16 w16cex w16sdtdh w16du wp14">
+<w:numbering xmlns:wpc="http://schemas.microsoft.com/office/word/2010/wordprocessingCanvas" xmlns:cx="http://schemas.microsoft.com/office/drawing/2014/chartex" xmlns:cx1="http://schemas.microsoft.com/office/drawing/2015/9/8/chartex" xmlns:cx2="http://schemas.microsoft.com/office/drawing/2015/10/21/chartex" xmlns:cx3="http://schemas.microsoft.com/office/drawing/2016/5/9/chartex" xmlns:cx4="http://schemas.microsoft.com/office/drawing/2016/5/10/chartex" xmlns:cx5="http://schemas.microsoft.com/office/drawing/2016/5/11/chartex" xmlns:cx6="http://schemas.microsoft.com/office/drawing/2016/5/12/chartex" xmlns:cx7="http://schemas.microsoft.com/office/drawing/2016/5/13/chartex" xmlns:cx8="http://schemas.microsoft.com/office/drawing/2016/5/14/chartex" xmlns:mc="http://schemas.openxmlformats.org/markup-compatibility/2006" xmlns:aink="http://schemas.microsoft.com/office/drawing/2016/ink" xmlns:am3d="http://schemas.microsoft.com/office/drawing/2017/model3d" xmlns:o="urn:schemas-microsoft-com:office:office" xmlns:oel="http://schemas.microsoft.com/office/2019/extlst" xmlns:r="http://schemas.openxmlformats.org/officeDocument/2006/relationships" xmlns:m="http://schemas.openxmlformats.org/officeDocument/2006/math" xmlns:v="urn:schemas-microsoft-com:vml" xmlns:wp14="http://schemas.microsoft.com/office/word/2010/wordprocessingDrawing" xmlns:wp="http://schemas.openxmlformats.org/drawingml/2006/wordprocessingDrawing" xmlns:w10="urn:schemas-microsoft-com:office:word" xmlns:w="http://schemas.openxmlformats.org/wordprocessingml/2006/main" xmlns:w14="http://schemas.microsoft.com/office/word/2010/wordml" xmlns:w15="http://schemas.microsoft.com/office/word/2012/wordml" xmlns:w16cex="http://schemas.microsoft.com/office/word/2018/wordml/cex" xmlns:w16cid="http://schemas.microsoft.com/office/word/2016/wordml/cid" xmlns:w16="http://schemas.microsoft.com/office/word/2018/wordml" xmlns:w16du="http://schemas.microsoft.com/office/word/2023/wordml/word16du" xmlns:w16sdtdh="http://schemas.microsoft.com/office/word/2020/wordml/sdtdatahash" xmlns:w16sdtfl="http://schemas.microsoft.com/office/word/2024/wordml/sdtformatlock" xmlns:w16se="http://schemas.microsoft.com/office/word/2015/wordml/symex" xmlns:wpg="http://schemas.microsoft.com/office/word/2010/wordprocessingGroup" xmlns:wpi="http://schemas.microsoft.com/office/word/2010/wordprocessingInk" xmlns:wne="http://schemas.microsoft.com/office/word/2006/wordml" xmlns:wps="http://schemas.microsoft.com/office/word/2010/wordprocessingShape" mc:Ignorable="w14 w15 w16se w16cid w16 w16cex w16sdtdh w16sdtfl w16du wp14">
   <w:abstractNum w:abstractNumId="0" w15:restartNumberingAfterBreak="0">
     <w:nsid w:val="08497859"/>
     <w:multiLevelType w:val="hybridMultilevel"/>
@@ -31883,7 +32130,7 @@
 </file>
 
 <file path=word/styles.xml><?xml version="1.0" encoding="utf-8"?>
-<w:styles xmlns:mc="http://schemas.openxmlformats.org/markup-compatibility/2006" xmlns:r="http://schemas.openxmlformats.org/officeDocument/2006/relationships" xmlns:w="http://schemas.openxmlformats.org/wordprocessingml/2006/main" xmlns:w14="http://schemas.microsoft.com/office/word/2010/wordml" xmlns:w15="http://schemas.microsoft.com/office/word/2012/wordml" xmlns:w16cex="http://schemas.microsoft.com/office/word/2018/wordml/cex" xmlns:w16cid="http://schemas.microsoft.com/office/word/2016/wordml/cid" xmlns:w16="http://schemas.microsoft.com/office/word/2018/wordml" xmlns:w16du="http://schemas.microsoft.com/office/word/2023/wordml/word16du" xmlns:w16sdtdh="http://schemas.microsoft.com/office/word/2020/wordml/sdtdatahash" xmlns:w16se="http://schemas.microsoft.com/office/word/2015/wordml/symex" mc:Ignorable="w14 w15 w16se w16cid w16 w16cex w16sdtdh w16du">
+<w:styles xmlns:mc="http://schemas.openxmlformats.org/markup-compatibility/2006" xmlns:r="http://schemas.openxmlformats.org/officeDocument/2006/relationships" xmlns:w="http://schemas.openxmlformats.org/wordprocessingml/2006/main" xmlns:w14="http://schemas.microsoft.com/office/word/2010/wordml" xmlns:w15="http://schemas.microsoft.com/office/word/2012/wordml" xmlns:w16cex="http://schemas.microsoft.com/office/word/2018/wordml/cex" xmlns:w16cid="http://schemas.microsoft.com/office/word/2016/wordml/cid" xmlns:w16="http://schemas.microsoft.com/office/word/2018/wordml" xmlns:w16du="http://schemas.microsoft.com/office/word/2023/wordml/word16du" xmlns:w16sdtdh="http://schemas.microsoft.com/office/word/2020/wordml/sdtdatahash" xmlns:w16sdtfl="http://schemas.microsoft.com/office/word/2024/wordml/sdtformatlock" xmlns:w16se="http://schemas.microsoft.com/office/word/2015/wordml/symex" mc:Ignorable="w14 w15 w16se w16cid w16 w16cex w16sdtdh w16sdtfl w16du">
   <w:docDefaults>
     <w:rPrDefault>
       <w:rPr>
@@ -33756,7 +34003,12 @@
 </file>
 
 <file path=customXml/item3.xml><?xml version="1.0" encoding="utf-8"?>
-<b:Sources xmlns:b="http://schemas.openxmlformats.org/officeDocument/2006/bibliography" xmlns="http://schemas.openxmlformats.org/officeDocument/2006/bibliography" SelectedStyle="\APASixthEditionOfficeOnline.xsl" StyleName="APA" Version="6"/>
+<?mso-contentType ?>
+<FormTemplates xmlns="http://schemas.microsoft.com/sharepoint/v3/contenttype/forms">
+  <Display>DocumentLibraryForm</Display>
+  <Edit>DocumentLibraryForm</Edit>
+  <New>DocumentLibraryForm</New>
+</FormTemplates>
 </file>
 
 <file path=customXml/item4.xml><?xml version="1.0" encoding="utf-8"?>
@@ -33999,12 +34251,7 @@
 </file>
 
 <file path=customXml/item5.xml><?xml version="1.0" encoding="utf-8"?>
-<?mso-contentType ?>
-<FormTemplates xmlns="http://schemas.microsoft.com/sharepoint/v3/contenttype/forms">
-  <Display>DocumentLibraryForm</Display>
-  <Edit>DocumentLibraryForm</Edit>
-  <New>DocumentLibraryForm</New>
-</FormTemplates>
+<b:Sources xmlns:b="http://schemas.openxmlformats.org/officeDocument/2006/bibliography" xmlns="http://schemas.openxmlformats.org/officeDocument/2006/bibliography" SelectedStyle="\APASixthEditionOfficeOnline.xsl" StyleName="APA" Version="6"/>
 </file>
 
 <file path=customXml/itemProps1.xml><?xml version="1.0" encoding="utf-8"?>
@@ -34026,9 +34273,9 @@
 </file>
 
 <file path=customXml/itemProps3.xml><?xml version="1.0" encoding="utf-8"?>
-<ds:datastoreItem xmlns:ds="http://schemas.openxmlformats.org/officeDocument/2006/customXml" ds:itemID="{7E5D8C2E-C89D-444F-915E-47F1777A24B7}">
+<ds:datastoreItem xmlns:ds="http://schemas.openxmlformats.org/officeDocument/2006/customXml" ds:itemID="{B642D6CE-D100-4A1E-8129-FDF2A15875C7}">
   <ds:schemaRefs>
-    <ds:schemaRef ds:uri="http://schemas.openxmlformats.org/officeDocument/2006/bibliography"/>
+    <ds:schemaRef ds:uri="http://schemas.microsoft.com/sharepoint/v3/contenttype/forms"/>
   </ds:schemaRefs>
 </ds:datastoreItem>
 </file>
@@ -34053,9 +34300,9 @@
 </file>
 
 <file path=customXml/itemProps5.xml><?xml version="1.0" encoding="utf-8"?>
-<ds:datastoreItem xmlns:ds="http://schemas.openxmlformats.org/officeDocument/2006/customXml" ds:itemID="{B642D6CE-D100-4A1E-8129-FDF2A15875C7}">
+<ds:datastoreItem xmlns:ds="http://schemas.openxmlformats.org/officeDocument/2006/customXml" ds:itemID="{7E5D8C2E-C89D-444F-915E-47F1777A24B7}">
   <ds:schemaRefs>
-    <ds:schemaRef ds:uri="http://schemas.microsoft.com/sharepoint/v3/contenttype/forms"/>
+    <ds:schemaRef ds:uri="http://schemas.openxmlformats.org/officeDocument/2006/bibliography"/>
   </ds:schemaRefs>
 </ds:datastoreItem>
 </file>
</xml_diff>